<commit_message>
Avance en Modelo de Datos de DB
Se ha completado la propuesta de User y Product
</commit_message>
<xml_diff>
--- a/Modelado De Bases.docx
+++ b/Modelado De Bases.docx
@@ -3,8 +3,3458 @@
 <w:document xmlns:wpc="http://schemas.microsoft.com/office/word/2010/wordprocessingCanvas" xmlns:cx="http://schemas.microsoft.com/office/drawing/2014/chartex" xmlns:cx1="http://schemas.microsoft.com/office/drawing/2015/9/8/chartex" xmlns:cx2="http://schemas.microsoft.com/office/drawing/2015/10/21/chartex" xmlns:cx3="http://schemas.microsoft.com/office/drawing/2016/5/9/chartex" xmlns:cx4="http://schemas.microsoft.com/office/drawing/2016/5/10/chartex" xmlns:cx5="http://schemas.microsoft.com/office/drawing/2016/5/11/chartex" xmlns:cx6="http://schemas.microsoft.com/office/drawing/2016/5/12/chartex" xmlns:cx7="http://schemas.microsoft.com/office/drawing/2016/5/13/chartex" xmlns:cx8="http://schemas.microsoft.com/office/drawing/2016/5/14/chartex" xmlns:mc="http://schemas.openxmlformats.org/markup-compatibility/2006" xmlns:aink="http://schemas.microsoft.com/office/drawing/2016/ink" xmlns:am3d="http://schemas.microsoft.com/office/drawing/2017/model3d" xmlns:o="urn:schemas-microsoft-com:office:office" xmlns:oel="http://schemas.microsoft.com/office/2019/extlst" xmlns:r="http://schemas.openxmlformats.org/officeDocument/2006/relationships" xmlns:m="http://schemas.openxmlformats.org/officeDocument/2006/math" xmlns:v="urn:schemas-microsoft-com:vml" xmlns:wp14="http://schemas.microsoft.com/office/word/2010/wordprocessingDrawing" xmlns:wp="http://schemas.openxmlformats.org/drawingml/2006/wordprocessingDrawing" xmlns:w10="urn:schemas-microsoft-com:office:word" xmlns:w="http://schemas.openxmlformats.org/wordprocessingml/2006/main" xmlns:w14="http://schemas.microsoft.com/office/word/2010/wordml" xmlns:w15="http://schemas.microsoft.com/office/word/2012/wordml" xmlns:w16cex="http://schemas.microsoft.com/office/word/2018/wordml/cex" xmlns:w16cid="http://schemas.microsoft.com/office/word/2016/wordml/cid" xmlns:w16="http://schemas.microsoft.com/office/word/2018/wordml" xmlns:w16du="http://schemas.microsoft.com/office/word/2023/wordml/word16du" xmlns:w16sdtdh="http://schemas.microsoft.com/office/word/2020/wordml/sdtdatahash" xmlns:w16sdtfl="http://schemas.microsoft.com/office/word/2024/wordml/sdtformatlock" xmlns:w16se="http://schemas.microsoft.com/office/word/2015/wordml/symex" xmlns:wpg="http://schemas.microsoft.com/office/word/2010/wordprocessingGroup" xmlns:wpi="http://schemas.microsoft.com/office/word/2010/wordprocessingInk" xmlns:wne="http://schemas.microsoft.com/office/word/2006/wordml" xmlns:wps="http://schemas.microsoft.com/office/word/2010/wordprocessingShape" mc:Ignorable="w14 w15 w16se w16cid w16 w16cex w16sdtdh w16sdtfl w16du wp14">
   <w:body>
     <w:p>
+      <w:pPr>
+        <w:spacing w:line="360" w:lineRule="auto"/>
+        <w:jc w:val="center"/>
+      </w:pPr>
       <w:r>
-        <w:t xml:space="preserve">Modelado De Bases </w:t>
+        <w:t>Modelado De Base</w:t>
+      </w:r>
+      <w:r>
+        <w:t xml:space="preserve"> De Datos</w:t>
+      </w:r>
+    </w:p>
+    <w:p>
+      <w:pPr>
+        <w:spacing w:line="360" w:lineRule="auto"/>
+        <w:jc w:val="center"/>
+      </w:pPr>
+      <w:r>
+        <w:t>Fecha de creación: 2025/02/22</w:t>
+      </w:r>
+    </w:p>
+    <w:p>
+      <w:pPr>
+        <w:spacing w:line="360" w:lineRule="auto"/>
+        <w:jc w:val="center"/>
+      </w:pPr>
+      <w:r>
+        <w:t>Ultima modificación: 2025/02/22</w:t>
+      </w:r>
+    </w:p>
+    <w:p>
+      <w:pPr>
+        <w:jc w:val="center"/>
+      </w:pPr>
+      <w:r>
+        <w:t>Creado por Pedro Antonio Morales Gonzalez</w:t>
+      </w:r>
+    </w:p>
+    <w:p>
+      <w:pPr>
+        <w:jc w:val="center"/>
+      </w:pPr>
+      <w:r>
+        <w:t>Versión: V1.0.1_MOAP_20250222</w:t>
+      </w:r>
+    </w:p>
+    <w:p>
+      <w:r>
+        <w:br w:type="page"/>
+      </w:r>
+    </w:p>
+    <w:p>
+      <w:pPr>
+        <w:jc w:val="center"/>
+      </w:pPr>
+      <w:r>
+        <w:lastRenderedPageBreak/>
+        <w:t xml:space="preserve">Analizando los atributos que pueden conformar en cada objeto o entidad que se identifican </w:t>
+      </w:r>
+      <w:proofErr w:type="gramStart"/>
+      <w:r>
+        <w:t>de acuerdo a</w:t>
+      </w:r>
+      <w:proofErr w:type="gramEnd"/>
+      <w:r>
+        <w:t xml:space="preserve"> los requerimientos funcionales se describen a continuación:</w:t>
+      </w:r>
+    </w:p>
+    <w:p>
+      <w:pPr>
+        <w:jc w:val="center"/>
+      </w:pPr>
+      <w:r>
+        <w:t>Entidad: Usuario</w:t>
+      </w:r>
+    </w:p>
+    <w:tbl>
+      <w:tblPr>
+        <w:tblStyle w:val="Tablaconcuadrcula"/>
+        <w:tblW w:w="0" w:type="auto"/>
+        <w:tblLook w:val="04A0" w:firstRow="1" w:lastRow="0" w:firstColumn="1" w:lastColumn="0" w:noHBand="0" w:noVBand="1"/>
+      </w:tblPr>
+      <w:tblGrid>
+        <w:gridCol w:w="2614"/>
+        <w:gridCol w:w="4434"/>
+        <w:gridCol w:w="3699"/>
+        <w:gridCol w:w="17"/>
+      </w:tblGrid>
+      <w:tr>
+        <w:tc>
+          <w:tcPr>
+            <w:tcW w:w="10764" w:type="dxa"/>
+            <w:gridSpan w:val="4"/>
+            <w:shd w:val="clear" w:color="auto" w:fill="000000" w:themeFill="text1"/>
+          </w:tcPr>
+          <w:p>
+            <w:pPr>
+              <w:jc w:val="center"/>
+              <w:rPr>
+                <w:b/>
+                <w:bCs/>
+              </w:rPr>
+            </w:pPr>
+            <w:r>
+              <w:rPr>
+                <w:b/>
+                <w:bCs/>
+                <w:color w:val="FFFFFF" w:themeColor="background1"/>
+                <w:sz w:val="32"/>
+                <w:szCs w:val="32"/>
+              </w:rPr>
+              <w:t>Entidad Usuario</w:t>
+            </w:r>
+          </w:p>
+        </w:tc>
+      </w:tr>
+      <w:tr>
+        <w:trPr>
+          <w:gridAfter w:val="1"/>
+          <w:wAfter w:w="17" w:type="dxa"/>
+        </w:trPr>
+        <w:tc>
+          <w:tcPr>
+            <w:tcW w:w="2614" w:type="dxa"/>
+            <w:shd w:val="clear" w:color="auto" w:fill="A02B93" w:themeFill="accent5"/>
+            <w:vAlign w:val="center"/>
+          </w:tcPr>
+          <w:p>
+            <w:pPr>
+              <w:jc w:val="center"/>
+              <w:rPr>
+                <w:b/>
+                <w:bCs/>
+                <w:sz w:val="24"/>
+                <w:szCs w:val="24"/>
+              </w:rPr>
+            </w:pPr>
+            <w:r>
+              <w:rPr>
+                <w:b/>
+                <w:bCs/>
+                <w:color w:val="FFFFFF" w:themeColor="background1"/>
+                <w:sz w:val="24"/>
+                <w:szCs w:val="24"/>
+              </w:rPr>
+              <w:t>Atributo</w:t>
+            </w:r>
+          </w:p>
+        </w:tc>
+        <w:tc>
+          <w:tcPr>
+            <w:tcW w:w="4434" w:type="dxa"/>
+            <w:shd w:val="clear" w:color="auto" w:fill="00B0F0"/>
+            <w:vAlign w:val="center"/>
+          </w:tcPr>
+          <w:p>
+            <w:pPr>
+              <w:jc w:val="center"/>
+              <w:rPr>
+                <w:b/>
+                <w:bCs/>
+                <w:sz w:val="24"/>
+                <w:szCs w:val="24"/>
+              </w:rPr>
+            </w:pPr>
+            <w:r>
+              <w:rPr>
+                <w:b/>
+                <w:bCs/>
+                <w:color w:val="FFFFFF" w:themeColor="background1"/>
+                <w:sz w:val="24"/>
+                <w:szCs w:val="24"/>
+              </w:rPr>
+              <w:t>Descripción</w:t>
+            </w:r>
+          </w:p>
+        </w:tc>
+        <w:tc>
+          <w:tcPr>
+            <w:tcW w:w="3699" w:type="dxa"/>
+            <w:shd w:val="clear" w:color="auto" w:fill="FFC000"/>
+            <w:vAlign w:val="center"/>
+          </w:tcPr>
+          <w:p>
+            <w:pPr>
+              <w:jc w:val="center"/>
+              <w:rPr>
+                <w:b/>
+                <w:bCs/>
+                <w:sz w:val="24"/>
+                <w:szCs w:val="24"/>
+              </w:rPr>
+            </w:pPr>
+            <w:r>
+              <w:rPr>
+                <w:b/>
+                <w:bCs/>
+                <w:sz w:val="24"/>
+                <w:szCs w:val="24"/>
+              </w:rPr>
+              <w:t>Carácter del campo</w:t>
+            </w:r>
+          </w:p>
+        </w:tc>
+      </w:tr>
+      <w:tr>
+        <w:trPr>
+          <w:gridAfter w:val="1"/>
+          <w:wAfter w:w="17" w:type="dxa"/>
+          <w:trHeight w:val="567"/>
+        </w:trPr>
+        <w:tc>
+          <w:tcPr>
+            <w:tcW w:w="2614" w:type="dxa"/>
+            <w:shd w:val="clear" w:color="auto" w:fill="F2CEED" w:themeFill="accent5" w:themeFillTint="33"/>
+            <w:vAlign w:val="center"/>
+          </w:tcPr>
+          <w:p>
+            <w:pPr>
+              <w:jc w:val="center"/>
+              <w:rPr>
+                <w:b/>
+                <w:bCs/>
+                <w:color w:val="000000" w:themeColor="text1"/>
+                <w:sz w:val="20"/>
+                <w:szCs w:val="20"/>
+              </w:rPr>
+            </w:pPr>
+            <w:r>
+              <w:rPr>
+                <w:b/>
+                <w:bCs/>
+                <w:color w:val="000000" w:themeColor="text1"/>
+                <w:sz w:val="20"/>
+                <w:szCs w:val="20"/>
+              </w:rPr>
+              <w:t>Identificador</w:t>
+            </w:r>
+            <w:r>
+              <w:rPr>
+                <w:b/>
+                <w:bCs/>
+                <w:color w:val="000000" w:themeColor="text1"/>
+                <w:sz w:val="20"/>
+                <w:szCs w:val="20"/>
+              </w:rPr>
+              <w:t xml:space="preserve"> de </w:t>
+            </w:r>
+            <w:r>
+              <w:rPr>
+                <w:b/>
+                <w:bCs/>
+                <w:color w:val="000000" w:themeColor="text1"/>
+                <w:sz w:val="20"/>
+                <w:szCs w:val="20"/>
+              </w:rPr>
+              <w:t>Usuario</w:t>
+            </w:r>
+          </w:p>
+        </w:tc>
+        <w:tc>
+          <w:tcPr>
+            <w:tcW w:w="4434" w:type="dxa"/>
+            <w:shd w:val="clear" w:color="auto" w:fill="CAEDFB" w:themeFill="accent4" w:themeFillTint="33"/>
+            <w:vAlign w:val="center"/>
+          </w:tcPr>
+          <w:p>
+            <w:pPr>
+              <w:jc w:val="center"/>
+              <w:rPr>
+                <w:sz w:val="20"/>
+                <w:szCs w:val="20"/>
+              </w:rPr>
+            </w:pPr>
+            <w:r>
+              <w:rPr>
+                <w:sz w:val="20"/>
+                <w:szCs w:val="20"/>
+              </w:rPr>
+              <w:t>I</w:t>
+            </w:r>
+            <w:r>
+              <w:rPr>
+                <w:sz w:val="20"/>
+                <w:szCs w:val="20"/>
+              </w:rPr>
+              <w:t xml:space="preserve">dentificador </w:t>
+            </w:r>
+            <w:r>
+              <w:rPr>
+                <w:sz w:val="20"/>
+                <w:szCs w:val="20"/>
+              </w:rPr>
+              <w:t>ú</w:t>
+            </w:r>
+            <w:r>
+              <w:rPr>
+                <w:sz w:val="20"/>
+                <w:szCs w:val="20"/>
+              </w:rPr>
+              <w:t xml:space="preserve">nico </w:t>
+            </w:r>
+            <w:r>
+              <w:rPr>
+                <w:sz w:val="20"/>
+                <w:szCs w:val="20"/>
+              </w:rPr>
+              <w:t>g</w:t>
+            </w:r>
+            <w:r>
+              <w:rPr>
+                <w:sz w:val="20"/>
+                <w:szCs w:val="20"/>
+              </w:rPr>
+              <w:t>enerado por el sistema</w:t>
+            </w:r>
+          </w:p>
+        </w:tc>
+        <w:tc>
+          <w:tcPr>
+            <w:tcW w:w="3699" w:type="dxa"/>
+            <w:shd w:val="clear" w:color="auto" w:fill="FFABAB"/>
+            <w:vAlign w:val="center"/>
+          </w:tcPr>
+          <w:p>
+            <w:pPr>
+              <w:jc w:val="center"/>
+              <w:rPr>
+                <w:b/>
+                <w:bCs/>
+                <w:sz w:val="20"/>
+                <w:szCs w:val="20"/>
+              </w:rPr>
+            </w:pPr>
+            <w:r>
+              <w:rPr>
+                <w:b/>
+                <w:bCs/>
+                <w:sz w:val="20"/>
+                <w:szCs w:val="20"/>
+              </w:rPr>
+              <w:t xml:space="preserve">Obligatorio </w:t>
+            </w:r>
+          </w:p>
+        </w:tc>
+      </w:tr>
+      <w:tr>
+        <w:trPr>
+          <w:gridAfter w:val="1"/>
+          <w:wAfter w:w="17" w:type="dxa"/>
+          <w:trHeight w:val="567"/>
+        </w:trPr>
+        <w:tc>
+          <w:tcPr>
+            <w:tcW w:w="2614" w:type="dxa"/>
+            <w:shd w:val="clear" w:color="auto" w:fill="F2CEED" w:themeFill="accent5" w:themeFillTint="33"/>
+            <w:vAlign w:val="center"/>
+          </w:tcPr>
+          <w:p>
+            <w:pPr>
+              <w:jc w:val="center"/>
+              <w:rPr>
+                <w:b/>
+                <w:bCs/>
+                <w:color w:val="000000" w:themeColor="text1"/>
+                <w:sz w:val="20"/>
+                <w:szCs w:val="20"/>
+              </w:rPr>
+            </w:pPr>
+            <w:r>
+              <w:rPr>
+                <w:b/>
+                <w:bCs/>
+                <w:color w:val="000000" w:themeColor="text1"/>
+                <w:sz w:val="20"/>
+                <w:szCs w:val="20"/>
+              </w:rPr>
+              <w:t>Email</w:t>
+            </w:r>
+          </w:p>
+        </w:tc>
+        <w:tc>
+          <w:tcPr>
+            <w:tcW w:w="4434" w:type="dxa"/>
+            <w:shd w:val="clear" w:color="auto" w:fill="CAEDFB" w:themeFill="accent4" w:themeFillTint="33"/>
+            <w:vAlign w:val="center"/>
+          </w:tcPr>
+          <w:p>
+            <w:pPr>
+              <w:jc w:val="center"/>
+              <w:rPr>
+                <w:sz w:val="20"/>
+                <w:szCs w:val="20"/>
+              </w:rPr>
+            </w:pPr>
+            <w:r>
+              <w:rPr>
+                <w:sz w:val="20"/>
+                <w:szCs w:val="20"/>
+              </w:rPr>
+              <w:t xml:space="preserve">Correo </w:t>
+            </w:r>
+            <w:r>
+              <w:rPr>
+                <w:sz w:val="20"/>
+                <w:szCs w:val="20"/>
+              </w:rPr>
+              <w:t>electrónico</w:t>
+            </w:r>
+            <w:r>
+              <w:rPr>
+                <w:sz w:val="20"/>
+                <w:szCs w:val="20"/>
+              </w:rPr>
+              <w:t xml:space="preserve"> con el que se inicia el sistem</w:t>
+            </w:r>
+            <w:r>
+              <w:rPr>
+                <w:sz w:val="20"/>
+                <w:szCs w:val="20"/>
+              </w:rPr>
+              <w:t>a.</w:t>
+            </w:r>
+          </w:p>
+        </w:tc>
+        <w:tc>
+          <w:tcPr>
+            <w:tcW w:w="3699" w:type="dxa"/>
+            <w:shd w:val="clear" w:color="auto" w:fill="FFABAB"/>
+            <w:vAlign w:val="center"/>
+          </w:tcPr>
+          <w:p>
+            <w:pPr>
+              <w:jc w:val="center"/>
+              <w:rPr>
+                <w:b/>
+                <w:bCs/>
+                <w:sz w:val="20"/>
+                <w:szCs w:val="20"/>
+              </w:rPr>
+            </w:pPr>
+            <w:r>
+              <w:rPr>
+                <w:b/>
+                <w:bCs/>
+                <w:sz w:val="20"/>
+                <w:szCs w:val="20"/>
+              </w:rPr>
+              <w:t>Obligatorio</w:t>
+            </w:r>
+          </w:p>
+        </w:tc>
+      </w:tr>
+      <w:tr>
+        <w:trPr>
+          <w:gridAfter w:val="1"/>
+          <w:wAfter w:w="17" w:type="dxa"/>
+          <w:trHeight w:val="567"/>
+        </w:trPr>
+        <w:tc>
+          <w:tcPr>
+            <w:tcW w:w="2614" w:type="dxa"/>
+            <w:shd w:val="clear" w:color="auto" w:fill="F2CEED" w:themeFill="accent5" w:themeFillTint="33"/>
+            <w:vAlign w:val="center"/>
+          </w:tcPr>
+          <w:p>
+            <w:pPr>
+              <w:jc w:val="center"/>
+              <w:rPr>
+                <w:b/>
+                <w:bCs/>
+                <w:color w:val="000000" w:themeColor="text1"/>
+                <w:sz w:val="20"/>
+                <w:szCs w:val="20"/>
+              </w:rPr>
+            </w:pPr>
+            <w:r>
+              <w:rPr>
+                <w:b/>
+                <w:bCs/>
+                <w:color w:val="000000" w:themeColor="text1"/>
+                <w:sz w:val="20"/>
+                <w:szCs w:val="20"/>
+              </w:rPr>
+              <w:t>Teléfono</w:t>
+            </w:r>
+          </w:p>
+        </w:tc>
+        <w:tc>
+          <w:tcPr>
+            <w:tcW w:w="4434" w:type="dxa"/>
+            <w:shd w:val="clear" w:color="auto" w:fill="CAEDFB" w:themeFill="accent4" w:themeFillTint="33"/>
+            <w:vAlign w:val="center"/>
+          </w:tcPr>
+          <w:p>
+            <w:pPr>
+              <w:jc w:val="center"/>
+              <w:rPr>
+                <w:sz w:val="20"/>
+                <w:szCs w:val="20"/>
+              </w:rPr>
+            </w:pPr>
+            <w:r>
+              <w:rPr>
+                <w:sz w:val="20"/>
+                <w:szCs w:val="20"/>
+              </w:rPr>
+              <w:t>Teléfono</w:t>
+            </w:r>
+            <w:r>
+              <w:rPr>
+                <w:sz w:val="20"/>
+                <w:szCs w:val="20"/>
+              </w:rPr>
+              <w:t xml:space="preserve"> de contacto del usuario</w:t>
+            </w:r>
+          </w:p>
+        </w:tc>
+        <w:tc>
+          <w:tcPr>
+            <w:tcW w:w="3699" w:type="dxa"/>
+            <w:shd w:val="clear" w:color="auto" w:fill="FFABAB"/>
+            <w:vAlign w:val="center"/>
+          </w:tcPr>
+          <w:p>
+            <w:pPr>
+              <w:jc w:val="center"/>
+              <w:rPr>
+                <w:b/>
+                <w:bCs/>
+                <w:sz w:val="20"/>
+                <w:szCs w:val="20"/>
+              </w:rPr>
+            </w:pPr>
+            <w:r>
+              <w:rPr>
+                <w:b/>
+                <w:bCs/>
+                <w:sz w:val="20"/>
+                <w:szCs w:val="20"/>
+              </w:rPr>
+              <w:t>Obligatorio</w:t>
+            </w:r>
+          </w:p>
+        </w:tc>
+      </w:tr>
+      <w:tr>
+        <w:trPr>
+          <w:gridAfter w:val="1"/>
+          <w:wAfter w:w="17" w:type="dxa"/>
+          <w:trHeight w:val="567"/>
+        </w:trPr>
+        <w:tc>
+          <w:tcPr>
+            <w:tcW w:w="2614" w:type="dxa"/>
+            <w:shd w:val="clear" w:color="auto" w:fill="F2CEED" w:themeFill="accent5" w:themeFillTint="33"/>
+            <w:vAlign w:val="center"/>
+          </w:tcPr>
+          <w:p>
+            <w:pPr>
+              <w:jc w:val="center"/>
+              <w:rPr>
+                <w:b/>
+                <w:bCs/>
+                <w:color w:val="000000" w:themeColor="text1"/>
+                <w:sz w:val="20"/>
+                <w:szCs w:val="20"/>
+              </w:rPr>
+            </w:pPr>
+            <w:r>
+              <w:rPr>
+                <w:b/>
+                <w:bCs/>
+                <w:color w:val="000000" w:themeColor="text1"/>
+                <w:sz w:val="20"/>
+                <w:szCs w:val="20"/>
+              </w:rPr>
+              <w:t>Fecha</w:t>
+            </w:r>
+            <w:r>
+              <w:rPr>
+                <w:b/>
+                <w:bCs/>
+                <w:color w:val="000000" w:themeColor="text1"/>
+                <w:sz w:val="20"/>
+                <w:szCs w:val="20"/>
+              </w:rPr>
+              <w:t xml:space="preserve"> de Creación</w:t>
+            </w:r>
+          </w:p>
+        </w:tc>
+        <w:tc>
+          <w:tcPr>
+            <w:tcW w:w="4434" w:type="dxa"/>
+            <w:shd w:val="clear" w:color="auto" w:fill="CAEDFB" w:themeFill="accent4" w:themeFillTint="33"/>
+            <w:vAlign w:val="center"/>
+          </w:tcPr>
+          <w:p>
+            <w:pPr>
+              <w:jc w:val="center"/>
+              <w:rPr>
+                <w:sz w:val="20"/>
+                <w:szCs w:val="20"/>
+              </w:rPr>
+            </w:pPr>
+            <w:r>
+              <w:rPr>
+                <w:sz w:val="20"/>
+                <w:szCs w:val="20"/>
+              </w:rPr>
+              <w:t>F</w:t>
+            </w:r>
+            <w:r>
+              <w:rPr>
+                <w:sz w:val="20"/>
+                <w:szCs w:val="20"/>
+              </w:rPr>
+              <w:t xml:space="preserve">echa en que se </w:t>
+            </w:r>
+            <w:r>
+              <w:rPr>
+                <w:sz w:val="20"/>
+                <w:szCs w:val="20"/>
+              </w:rPr>
+              <w:t>creó</w:t>
+            </w:r>
+            <w:r>
+              <w:rPr>
+                <w:sz w:val="20"/>
+                <w:szCs w:val="20"/>
+              </w:rPr>
+              <w:t xml:space="preserve"> el cliente</w:t>
+            </w:r>
+          </w:p>
+        </w:tc>
+        <w:tc>
+          <w:tcPr>
+            <w:tcW w:w="3699" w:type="dxa"/>
+            <w:shd w:val="clear" w:color="auto" w:fill="FFABAB"/>
+            <w:vAlign w:val="center"/>
+          </w:tcPr>
+          <w:p>
+            <w:pPr>
+              <w:jc w:val="center"/>
+              <w:rPr>
+                <w:b/>
+                <w:bCs/>
+                <w:sz w:val="20"/>
+                <w:szCs w:val="20"/>
+              </w:rPr>
+            </w:pPr>
+            <w:r>
+              <w:rPr>
+                <w:b/>
+                <w:bCs/>
+                <w:sz w:val="20"/>
+                <w:szCs w:val="20"/>
+              </w:rPr>
+              <w:t>Obligatorio</w:t>
+            </w:r>
+          </w:p>
+        </w:tc>
+      </w:tr>
+      <w:tr>
+        <w:trPr>
+          <w:gridAfter w:val="1"/>
+          <w:wAfter w:w="17" w:type="dxa"/>
+          <w:trHeight w:val="567"/>
+        </w:trPr>
+        <w:tc>
+          <w:tcPr>
+            <w:tcW w:w="2614" w:type="dxa"/>
+            <w:shd w:val="clear" w:color="auto" w:fill="F2CEED" w:themeFill="accent5" w:themeFillTint="33"/>
+            <w:vAlign w:val="center"/>
+          </w:tcPr>
+          <w:p>
+            <w:pPr>
+              <w:jc w:val="center"/>
+              <w:rPr>
+                <w:b/>
+                <w:bCs/>
+                <w:color w:val="000000" w:themeColor="text1"/>
+                <w:sz w:val="20"/>
+                <w:szCs w:val="20"/>
+              </w:rPr>
+            </w:pPr>
+            <w:r>
+              <w:rPr>
+                <w:b/>
+                <w:bCs/>
+                <w:color w:val="000000" w:themeColor="text1"/>
+                <w:sz w:val="20"/>
+                <w:szCs w:val="20"/>
+              </w:rPr>
+              <w:t>Fecha</w:t>
+            </w:r>
+            <w:r>
+              <w:rPr>
+                <w:b/>
+                <w:bCs/>
+                <w:color w:val="000000" w:themeColor="text1"/>
+                <w:sz w:val="20"/>
+                <w:szCs w:val="20"/>
+              </w:rPr>
+              <w:t xml:space="preserve"> de Modificación</w:t>
+            </w:r>
+          </w:p>
+        </w:tc>
+        <w:tc>
+          <w:tcPr>
+            <w:tcW w:w="4434" w:type="dxa"/>
+            <w:shd w:val="clear" w:color="auto" w:fill="CAEDFB" w:themeFill="accent4" w:themeFillTint="33"/>
+            <w:vAlign w:val="center"/>
+          </w:tcPr>
+          <w:p>
+            <w:pPr>
+              <w:jc w:val="center"/>
+              <w:rPr>
+                <w:sz w:val="20"/>
+                <w:szCs w:val="20"/>
+              </w:rPr>
+            </w:pPr>
+            <w:r>
+              <w:rPr>
+                <w:sz w:val="20"/>
+                <w:szCs w:val="20"/>
+              </w:rPr>
+              <w:t xml:space="preserve">fecha en que se </w:t>
+            </w:r>
+            <w:r>
+              <w:rPr>
+                <w:sz w:val="20"/>
+                <w:szCs w:val="20"/>
+              </w:rPr>
+              <w:t>modificó</w:t>
+            </w:r>
+            <w:r>
+              <w:rPr>
+                <w:sz w:val="20"/>
+                <w:szCs w:val="20"/>
+              </w:rPr>
+              <w:t xml:space="preserve"> el cliente</w:t>
+            </w:r>
+          </w:p>
+        </w:tc>
+        <w:tc>
+          <w:tcPr>
+            <w:tcW w:w="3699" w:type="dxa"/>
+            <w:shd w:val="clear" w:color="auto" w:fill="FFABAB"/>
+            <w:vAlign w:val="center"/>
+          </w:tcPr>
+          <w:p>
+            <w:pPr>
+              <w:jc w:val="center"/>
+              <w:rPr>
+                <w:b/>
+                <w:bCs/>
+                <w:sz w:val="20"/>
+                <w:szCs w:val="20"/>
+              </w:rPr>
+            </w:pPr>
+            <w:r>
+              <w:rPr>
+                <w:b/>
+                <w:bCs/>
+                <w:sz w:val="20"/>
+                <w:szCs w:val="20"/>
+              </w:rPr>
+              <w:t>Obligatorio</w:t>
+            </w:r>
+          </w:p>
+        </w:tc>
+      </w:tr>
+      <w:tr>
+        <w:trPr>
+          <w:gridAfter w:val="1"/>
+          <w:wAfter w:w="17" w:type="dxa"/>
+          <w:trHeight w:val="567"/>
+        </w:trPr>
+        <w:tc>
+          <w:tcPr>
+            <w:tcW w:w="2614" w:type="dxa"/>
+            <w:shd w:val="clear" w:color="auto" w:fill="F2CEED" w:themeFill="accent5" w:themeFillTint="33"/>
+            <w:vAlign w:val="center"/>
+          </w:tcPr>
+          <w:p>
+            <w:pPr>
+              <w:jc w:val="center"/>
+              <w:rPr>
+                <w:b/>
+                <w:bCs/>
+                <w:color w:val="000000" w:themeColor="text1"/>
+                <w:sz w:val="20"/>
+                <w:szCs w:val="20"/>
+              </w:rPr>
+            </w:pPr>
+            <w:r>
+              <w:rPr>
+                <w:b/>
+                <w:bCs/>
+                <w:color w:val="000000" w:themeColor="text1"/>
+                <w:sz w:val="20"/>
+                <w:szCs w:val="20"/>
+              </w:rPr>
+              <w:t>Nombre</w:t>
+            </w:r>
+          </w:p>
+        </w:tc>
+        <w:tc>
+          <w:tcPr>
+            <w:tcW w:w="4434" w:type="dxa"/>
+            <w:shd w:val="clear" w:color="auto" w:fill="CAEDFB" w:themeFill="accent4" w:themeFillTint="33"/>
+            <w:vAlign w:val="center"/>
+          </w:tcPr>
+          <w:p>
+            <w:pPr>
+              <w:jc w:val="center"/>
+              <w:rPr>
+                <w:sz w:val="20"/>
+                <w:szCs w:val="20"/>
+              </w:rPr>
+            </w:pPr>
+            <w:r>
+              <w:rPr>
+                <w:sz w:val="20"/>
+                <w:szCs w:val="20"/>
+              </w:rPr>
+              <w:t>Nombre del usuario</w:t>
+            </w:r>
+          </w:p>
+        </w:tc>
+        <w:tc>
+          <w:tcPr>
+            <w:tcW w:w="3699" w:type="dxa"/>
+            <w:shd w:val="clear" w:color="auto" w:fill="FFABAB"/>
+            <w:vAlign w:val="center"/>
+          </w:tcPr>
+          <w:p>
+            <w:pPr>
+              <w:jc w:val="center"/>
+              <w:rPr>
+                <w:b/>
+                <w:bCs/>
+                <w:sz w:val="20"/>
+                <w:szCs w:val="20"/>
+              </w:rPr>
+            </w:pPr>
+            <w:r>
+              <w:rPr>
+                <w:b/>
+                <w:bCs/>
+                <w:sz w:val="20"/>
+                <w:szCs w:val="20"/>
+              </w:rPr>
+              <w:t>Obligatorio</w:t>
+            </w:r>
+          </w:p>
+        </w:tc>
+      </w:tr>
+      <w:tr>
+        <w:trPr>
+          <w:gridAfter w:val="1"/>
+          <w:wAfter w:w="17" w:type="dxa"/>
+          <w:trHeight w:val="567"/>
+        </w:trPr>
+        <w:tc>
+          <w:tcPr>
+            <w:tcW w:w="2614" w:type="dxa"/>
+            <w:shd w:val="clear" w:color="auto" w:fill="F2CEED" w:themeFill="accent5" w:themeFillTint="33"/>
+            <w:vAlign w:val="center"/>
+          </w:tcPr>
+          <w:p>
+            <w:pPr>
+              <w:jc w:val="center"/>
+              <w:rPr>
+                <w:b/>
+                <w:bCs/>
+                <w:color w:val="000000" w:themeColor="text1"/>
+                <w:sz w:val="20"/>
+                <w:szCs w:val="20"/>
+              </w:rPr>
+            </w:pPr>
+            <w:r>
+              <w:rPr>
+                <w:b/>
+                <w:bCs/>
+                <w:color w:val="000000" w:themeColor="text1"/>
+                <w:sz w:val="20"/>
+                <w:szCs w:val="20"/>
+              </w:rPr>
+              <w:t>Estado</w:t>
+            </w:r>
+          </w:p>
+        </w:tc>
+        <w:tc>
+          <w:tcPr>
+            <w:tcW w:w="4434" w:type="dxa"/>
+            <w:shd w:val="clear" w:color="auto" w:fill="CAEDFB" w:themeFill="accent4" w:themeFillTint="33"/>
+            <w:vAlign w:val="center"/>
+          </w:tcPr>
+          <w:p>
+            <w:pPr>
+              <w:jc w:val="center"/>
+              <w:rPr>
+                <w:sz w:val="20"/>
+                <w:szCs w:val="20"/>
+              </w:rPr>
+            </w:pPr>
+            <w:r>
+              <w:rPr>
+                <w:sz w:val="20"/>
+                <w:szCs w:val="20"/>
+              </w:rPr>
+              <w:t xml:space="preserve">Indica el estado del </w:t>
+            </w:r>
+            <w:r>
+              <w:rPr>
+                <w:sz w:val="20"/>
+                <w:szCs w:val="20"/>
+              </w:rPr>
+              <w:t>usuario</w:t>
+            </w:r>
+            <w:r>
+              <w:rPr>
+                <w:sz w:val="20"/>
+                <w:szCs w:val="20"/>
+              </w:rPr>
+              <w:t xml:space="preserve"> (Activo, Bloqueado)</w:t>
+            </w:r>
+          </w:p>
+        </w:tc>
+        <w:tc>
+          <w:tcPr>
+            <w:tcW w:w="3699" w:type="dxa"/>
+            <w:shd w:val="clear" w:color="auto" w:fill="FFABAB"/>
+            <w:vAlign w:val="center"/>
+          </w:tcPr>
+          <w:p>
+            <w:pPr>
+              <w:jc w:val="center"/>
+              <w:rPr>
+                <w:b/>
+                <w:bCs/>
+                <w:sz w:val="20"/>
+                <w:szCs w:val="20"/>
+              </w:rPr>
+            </w:pPr>
+            <w:r>
+              <w:rPr>
+                <w:b/>
+                <w:bCs/>
+                <w:sz w:val="20"/>
+                <w:szCs w:val="20"/>
+              </w:rPr>
+              <w:t>Obligatorio</w:t>
+            </w:r>
+          </w:p>
+        </w:tc>
+      </w:tr>
+      <w:tr>
+        <w:trPr>
+          <w:gridAfter w:val="1"/>
+          <w:wAfter w:w="17" w:type="dxa"/>
+          <w:trHeight w:val="567"/>
+        </w:trPr>
+        <w:tc>
+          <w:tcPr>
+            <w:tcW w:w="2614" w:type="dxa"/>
+            <w:shd w:val="clear" w:color="auto" w:fill="F2CEED" w:themeFill="accent5" w:themeFillTint="33"/>
+            <w:vAlign w:val="center"/>
+          </w:tcPr>
+          <w:p>
+            <w:pPr>
+              <w:jc w:val="center"/>
+              <w:rPr>
+                <w:b/>
+                <w:bCs/>
+                <w:color w:val="000000" w:themeColor="text1"/>
+                <w:sz w:val="20"/>
+                <w:szCs w:val="20"/>
+              </w:rPr>
+            </w:pPr>
+            <w:r>
+              <w:rPr>
+                <w:b/>
+                <w:bCs/>
+                <w:color w:val="000000" w:themeColor="text1"/>
+                <w:sz w:val="20"/>
+                <w:szCs w:val="20"/>
+              </w:rPr>
+              <w:t>Direcci</w:t>
+            </w:r>
+            <w:r>
+              <w:rPr>
+                <w:b/>
+                <w:bCs/>
+                <w:color w:val="000000" w:themeColor="text1"/>
+                <w:sz w:val="20"/>
+                <w:szCs w:val="20"/>
+              </w:rPr>
+              <w:t>ó</w:t>
+            </w:r>
+            <w:r>
+              <w:rPr>
+                <w:b/>
+                <w:bCs/>
+                <w:color w:val="000000" w:themeColor="text1"/>
+                <w:sz w:val="20"/>
+                <w:szCs w:val="20"/>
+              </w:rPr>
+              <w:t>n</w:t>
+            </w:r>
+            <w:r>
+              <w:rPr>
+                <w:b/>
+                <w:bCs/>
+                <w:color w:val="000000" w:themeColor="text1"/>
+                <w:sz w:val="20"/>
+                <w:szCs w:val="20"/>
+              </w:rPr>
+              <w:t xml:space="preserve"> Física</w:t>
+            </w:r>
+          </w:p>
+        </w:tc>
+        <w:tc>
+          <w:tcPr>
+            <w:tcW w:w="4434" w:type="dxa"/>
+            <w:shd w:val="clear" w:color="auto" w:fill="CAEDFB" w:themeFill="accent4" w:themeFillTint="33"/>
+            <w:vAlign w:val="center"/>
+          </w:tcPr>
+          <w:p>
+            <w:pPr>
+              <w:jc w:val="center"/>
+              <w:rPr>
+                <w:sz w:val="20"/>
+                <w:szCs w:val="20"/>
+              </w:rPr>
+            </w:pPr>
+            <w:r>
+              <w:rPr>
+                <w:sz w:val="20"/>
+                <w:szCs w:val="20"/>
+              </w:rPr>
+              <w:t>Dirección</w:t>
+            </w:r>
+            <w:r>
+              <w:rPr>
+                <w:sz w:val="20"/>
+                <w:szCs w:val="20"/>
+              </w:rPr>
+              <w:t xml:space="preserve"> </w:t>
+            </w:r>
+            <w:r>
+              <w:rPr>
+                <w:sz w:val="20"/>
+                <w:szCs w:val="20"/>
+              </w:rPr>
+              <w:t>física</w:t>
+            </w:r>
+            <w:r>
+              <w:rPr>
+                <w:sz w:val="20"/>
+                <w:szCs w:val="20"/>
+              </w:rPr>
+              <w:t xml:space="preserve"> del local del vendedor</w:t>
+            </w:r>
+          </w:p>
+        </w:tc>
+        <w:tc>
+          <w:tcPr>
+            <w:tcW w:w="3699" w:type="dxa"/>
+            <w:shd w:val="clear" w:color="auto" w:fill="D9F2D0" w:themeFill="accent6" w:themeFillTint="33"/>
+            <w:vAlign w:val="center"/>
+          </w:tcPr>
+          <w:p>
+            <w:pPr>
+              <w:jc w:val="center"/>
+              <w:rPr>
+                <w:b/>
+                <w:bCs/>
+                <w:sz w:val="20"/>
+                <w:szCs w:val="20"/>
+              </w:rPr>
+            </w:pPr>
+            <w:r>
+              <w:rPr>
+                <w:b/>
+                <w:bCs/>
+                <w:sz w:val="20"/>
+                <w:szCs w:val="20"/>
+              </w:rPr>
+              <w:t>No Obligatorio</w:t>
+            </w:r>
+          </w:p>
+        </w:tc>
+      </w:tr>
+      <w:tr>
+        <w:trPr>
+          <w:gridAfter w:val="1"/>
+          <w:wAfter w:w="17" w:type="dxa"/>
+          <w:trHeight w:val="567"/>
+        </w:trPr>
+        <w:tc>
+          <w:tcPr>
+            <w:tcW w:w="2614" w:type="dxa"/>
+            <w:shd w:val="clear" w:color="auto" w:fill="F2CEED" w:themeFill="accent5" w:themeFillTint="33"/>
+            <w:vAlign w:val="center"/>
+          </w:tcPr>
+          <w:p>
+            <w:pPr>
+              <w:jc w:val="center"/>
+              <w:rPr>
+                <w:b/>
+                <w:bCs/>
+                <w:color w:val="000000" w:themeColor="text1"/>
+                <w:sz w:val="20"/>
+                <w:szCs w:val="20"/>
+              </w:rPr>
+            </w:pPr>
+            <w:r>
+              <w:rPr>
+                <w:b/>
+                <w:bCs/>
+                <w:color w:val="000000" w:themeColor="text1"/>
+                <w:sz w:val="20"/>
+                <w:szCs w:val="20"/>
+              </w:rPr>
+              <w:t>Rol</w:t>
+            </w:r>
+          </w:p>
+        </w:tc>
+        <w:tc>
+          <w:tcPr>
+            <w:tcW w:w="4434" w:type="dxa"/>
+            <w:shd w:val="clear" w:color="auto" w:fill="CAEDFB" w:themeFill="accent4" w:themeFillTint="33"/>
+            <w:vAlign w:val="center"/>
+          </w:tcPr>
+          <w:p>
+            <w:pPr>
+              <w:jc w:val="center"/>
+              <w:rPr>
+                <w:sz w:val="20"/>
+                <w:szCs w:val="20"/>
+              </w:rPr>
+            </w:pPr>
+            <w:r>
+              <w:rPr>
+                <w:sz w:val="20"/>
+                <w:szCs w:val="20"/>
+              </w:rPr>
+              <w:t xml:space="preserve">Permite </w:t>
+            </w:r>
+            <w:r>
+              <w:rPr>
+                <w:sz w:val="20"/>
+                <w:szCs w:val="20"/>
+              </w:rPr>
+              <w:t>diferenciar entre tipos de usuarios (administrador, vendedor, cliente).</w:t>
+            </w:r>
+          </w:p>
+        </w:tc>
+        <w:tc>
+          <w:tcPr>
+            <w:tcW w:w="3699" w:type="dxa"/>
+            <w:shd w:val="clear" w:color="auto" w:fill="FFABAB"/>
+            <w:vAlign w:val="center"/>
+          </w:tcPr>
+          <w:p>
+            <w:pPr>
+              <w:jc w:val="center"/>
+              <w:rPr>
+                <w:b/>
+                <w:bCs/>
+                <w:sz w:val="20"/>
+                <w:szCs w:val="20"/>
+              </w:rPr>
+            </w:pPr>
+            <w:r>
+              <w:rPr>
+                <w:b/>
+                <w:bCs/>
+                <w:sz w:val="20"/>
+                <w:szCs w:val="20"/>
+              </w:rPr>
+              <w:t>Obligatorio</w:t>
+            </w:r>
+          </w:p>
+        </w:tc>
+      </w:tr>
+      <w:tr>
+        <w:trPr>
+          <w:gridAfter w:val="1"/>
+          <w:wAfter w:w="17" w:type="dxa"/>
+          <w:trHeight w:val="567"/>
+        </w:trPr>
+        <w:tc>
+          <w:tcPr>
+            <w:tcW w:w="2614" w:type="dxa"/>
+            <w:shd w:val="clear" w:color="auto" w:fill="F2CEED" w:themeFill="accent5" w:themeFillTint="33"/>
+            <w:vAlign w:val="center"/>
+          </w:tcPr>
+          <w:p>
+            <w:pPr>
+              <w:jc w:val="center"/>
+              <w:rPr>
+                <w:b/>
+                <w:bCs/>
+                <w:color w:val="000000" w:themeColor="text1"/>
+                <w:sz w:val="20"/>
+                <w:szCs w:val="20"/>
+              </w:rPr>
+            </w:pPr>
+            <w:r>
+              <w:rPr>
+                <w:b/>
+                <w:bCs/>
+                <w:color w:val="000000" w:themeColor="text1"/>
+                <w:sz w:val="20"/>
+                <w:szCs w:val="20"/>
+              </w:rPr>
+              <w:t>Contraseña</w:t>
+            </w:r>
+          </w:p>
+        </w:tc>
+        <w:tc>
+          <w:tcPr>
+            <w:tcW w:w="4434" w:type="dxa"/>
+            <w:shd w:val="clear" w:color="auto" w:fill="CAEDFB" w:themeFill="accent4" w:themeFillTint="33"/>
+            <w:vAlign w:val="center"/>
+          </w:tcPr>
+          <w:p>
+            <w:pPr>
+              <w:jc w:val="center"/>
+              <w:rPr>
+                <w:sz w:val="20"/>
+                <w:szCs w:val="20"/>
+              </w:rPr>
+            </w:pPr>
+            <w:r>
+              <w:rPr>
+                <w:sz w:val="20"/>
+                <w:szCs w:val="20"/>
+              </w:rPr>
+              <w:t>Contraseña del usuario con el cual comprueba su cuenta al iniciar sesión</w:t>
+            </w:r>
+          </w:p>
+        </w:tc>
+        <w:tc>
+          <w:tcPr>
+            <w:tcW w:w="3699" w:type="dxa"/>
+            <w:shd w:val="clear" w:color="auto" w:fill="FFABAB"/>
+            <w:vAlign w:val="center"/>
+          </w:tcPr>
+          <w:p>
+            <w:pPr>
+              <w:jc w:val="center"/>
+              <w:rPr>
+                <w:b/>
+                <w:bCs/>
+                <w:sz w:val="20"/>
+                <w:szCs w:val="20"/>
+              </w:rPr>
+            </w:pPr>
+            <w:r>
+              <w:rPr>
+                <w:b/>
+                <w:bCs/>
+                <w:sz w:val="20"/>
+                <w:szCs w:val="20"/>
+              </w:rPr>
+              <w:t>Obligatorio</w:t>
+            </w:r>
+          </w:p>
+        </w:tc>
+      </w:tr>
+      <w:tr>
+        <w:trPr>
+          <w:gridAfter w:val="1"/>
+          <w:wAfter w:w="17" w:type="dxa"/>
+          <w:trHeight w:val="567"/>
+        </w:trPr>
+        <w:tc>
+          <w:tcPr>
+            <w:tcW w:w="2614" w:type="dxa"/>
+            <w:shd w:val="clear" w:color="auto" w:fill="F2CEED" w:themeFill="accent5" w:themeFillTint="33"/>
+            <w:vAlign w:val="center"/>
+          </w:tcPr>
+          <w:p>
+            <w:pPr>
+              <w:jc w:val="center"/>
+              <w:rPr>
+                <w:b/>
+                <w:bCs/>
+                <w:color w:val="000000" w:themeColor="text1"/>
+                <w:sz w:val="20"/>
+                <w:szCs w:val="20"/>
+              </w:rPr>
+            </w:pPr>
+            <w:r>
+              <w:rPr>
+                <w:b/>
+                <w:bCs/>
+                <w:color w:val="000000" w:themeColor="text1"/>
+                <w:sz w:val="20"/>
+                <w:szCs w:val="20"/>
+              </w:rPr>
+              <w:t>Equivalencia En Puntos</w:t>
+            </w:r>
+          </w:p>
+        </w:tc>
+        <w:tc>
+          <w:tcPr>
+            <w:tcW w:w="4434" w:type="dxa"/>
+            <w:shd w:val="clear" w:color="auto" w:fill="CAEDFB" w:themeFill="accent4" w:themeFillTint="33"/>
+            <w:vAlign w:val="center"/>
+          </w:tcPr>
+          <w:p>
+            <w:pPr>
+              <w:jc w:val="center"/>
+              <w:rPr>
+                <w:sz w:val="20"/>
+                <w:szCs w:val="20"/>
+              </w:rPr>
+            </w:pPr>
+            <w:r>
+              <w:rPr>
+                <w:sz w:val="20"/>
+                <w:szCs w:val="20"/>
+              </w:rPr>
+              <w:t>Muestra la cantidad de puntos que son equivalentes a un peso que el determina para después intercambiar</w:t>
+            </w:r>
+          </w:p>
+        </w:tc>
+        <w:tc>
+          <w:tcPr>
+            <w:tcW w:w="3699" w:type="dxa"/>
+            <w:shd w:val="clear" w:color="auto" w:fill="D9F2D0" w:themeFill="accent6" w:themeFillTint="33"/>
+            <w:vAlign w:val="center"/>
+          </w:tcPr>
+          <w:p>
+            <w:pPr>
+              <w:jc w:val="center"/>
+              <w:rPr>
+                <w:b/>
+                <w:bCs/>
+                <w:sz w:val="20"/>
+                <w:szCs w:val="20"/>
+              </w:rPr>
+            </w:pPr>
+            <w:r>
+              <w:rPr>
+                <w:b/>
+                <w:bCs/>
+                <w:sz w:val="20"/>
+                <w:szCs w:val="20"/>
+              </w:rPr>
+              <w:t xml:space="preserve">No </w:t>
+            </w:r>
+            <w:r>
+              <w:rPr>
+                <w:b/>
+                <w:bCs/>
+                <w:sz w:val="20"/>
+                <w:szCs w:val="20"/>
+              </w:rPr>
+              <w:t>Obligatorio</w:t>
+            </w:r>
+          </w:p>
+        </w:tc>
+      </w:tr>
+    </w:tbl>
+    <w:p>
+      <w:pPr>
+        <w:jc w:val="center"/>
+      </w:pPr>
+    </w:p>
+    <w:p/>
+    <w:p>
+      <w:r>
+        <w:br w:type="page"/>
+      </w:r>
+    </w:p>
+    <w:tbl>
+      <w:tblPr>
+        <w:tblStyle w:val="Tablaconcuadrcula"/>
+        <w:tblW w:w="0" w:type="auto"/>
+        <w:tblLook w:val="04A0" w:firstRow="1" w:lastRow="0" w:firstColumn="1" w:lastColumn="0" w:noHBand="0" w:noVBand="1"/>
+      </w:tblPr>
+      <w:tblGrid>
+        <w:gridCol w:w="2614"/>
+        <w:gridCol w:w="4434"/>
+        <w:gridCol w:w="3699"/>
+        <w:gridCol w:w="17"/>
+      </w:tblGrid>
+      <w:tr>
+        <w:tc>
+          <w:tcPr>
+            <w:tcW w:w="10764" w:type="dxa"/>
+            <w:gridSpan w:val="4"/>
+            <w:shd w:val="clear" w:color="auto" w:fill="000000" w:themeFill="text1"/>
+          </w:tcPr>
+          <w:p>
+            <w:pPr>
+              <w:jc w:val="center"/>
+              <w:rPr>
+                <w:b/>
+                <w:bCs/>
+              </w:rPr>
+            </w:pPr>
+            <w:r>
+              <w:rPr>
+                <w:b/>
+                <w:bCs/>
+                <w:color w:val="FFFFFF" w:themeColor="background1"/>
+                <w:sz w:val="32"/>
+                <w:szCs w:val="32"/>
+              </w:rPr>
+              <w:lastRenderedPageBreak/>
+              <w:t>Entidad Producto</w:t>
+            </w:r>
+          </w:p>
+        </w:tc>
+      </w:tr>
+      <w:tr>
+        <w:trPr>
+          <w:gridAfter w:val="1"/>
+          <w:wAfter w:w="17" w:type="dxa"/>
+        </w:trPr>
+        <w:tc>
+          <w:tcPr>
+            <w:tcW w:w="2614" w:type="dxa"/>
+            <w:shd w:val="clear" w:color="auto" w:fill="A02B93" w:themeFill="accent5"/>
+            <w:vAlign w:val="center"/>
+          </w:tcPr>
+          <w:p>
+            <w:pPr>
+              <w:jc w:val="center"/>
+              <w:rPr>
+                <w:b/>
+                <w:bCs/>
+                <w:sz w:val="24"/>
+                <w:szCs w:val="24"/>
+              </w:rPr>
+            </w:pPr>
+            <w:r>
+              <w:rPr>
+                <w:b/>
+                <w:bCs/>
+                <w:color w:val="FFFFFF" w:themeColor="background1"/>
+                <w:sz w:val="24"/>
+                <w:szCs w:val="24"/>
+              </w:rPr>
+              <w:t>Atributo</w:t>
+            </w:r>
+          </w:p>
+        </w:tc>
+        <w:tc>
+          <w:tcPr>
+            <w:tcW w:w="4434" w:type="dxa"/>
+            <w:shd w:val="clear" w:color="auto" w:fill="00B0F0"/>
+            <w:vAlign w:val="center"/>
+          </w:tcPr>
+          <w:p>
+            <w:pPr>
+              <w:jc w:val="center"/>
+              <w:rPr>
+                <w:b/>
+                <w:bCs/>
+                <w:sz w:val="24"/>
+                <w:szCs w:val="24"/>
+              </w:rPr>
+            </w:pPr>
+            <w:r>
+              <w:rPr>
+                <w:b/>
+                <w:bCs/>
+                <w:color w:val="FFFFFF" w:themeColor="background1"/>
+                <w:sz w:val="24"/>
+                <w:szCs w:val="24"/>
+              </w:rPr>
+              <w:t>Descripción</w:t>
+            </w:r>
+          </w:p>
+        </w:tc>
+        <w:tc>
+          <w:tcPr>
+            <w:tcW w:w="3699" w:type="dxa"/>
+            <w:shd w:val="clear" w:color="auto" w:fill="FFC000"/>
+            <w:vAlign w:val="center"/>
+          </w:tcPr>
+          <w:p>
+            <w:pPr>
+              <w:jc w:val="center"/>
+              <w:rPr>
+                <w:b/>
+                <w:bCs/>
+                <w:sz w:val="24"/>
+                <w:szCs w:val="24"/>
+              </w:rPr>
+            </w:pPr>
+            <w:r>
+              <w:rPr>
+                <w:b/>
+                <w:bCs/>
+                <w:sz w:val="24"/>
+                <w:szCs w:val="24"/>
+              </w:rPr>
+              <w:t>Carácter del campo</w:t>
+            </w:r>
+          </w:p>
+        </w:tc>
+      </w:tr>
+      <w:tr>
+        <w:trPr>
+          <w:gridAfter w:val="1"/>
+          <w:wAfter w:w="17" w:type="dxa"/>
+          <w:trHeight w:val="567"/>
+        </w:trPr>
+        <w:tc>
+          <w:tcPr>
+            <w:tcW w:w="2614" w:type="dxa"/>
+            <w:shd w:val="clear" w:color="auto" w:fill="F2CEED" w:themeFill="accent5" w:themeFillTint="33"/>
+            <w:vAlign w:val="center"/>
+          </w:tcPr>
+          <w:p>
+            <w:pPr>
+              <w:jc w:val="center"/>
+              <w:rPr>
+                <w:b/>
+                <w:bCs/>
+                <w:color w:val="000000" w:themeColor="text1"/>
+                <w:sz w:val="20"/>
+                <w:szCs w:val="20"/>
+              </w:rPr>
+            </w:pPr>
+            <w:r>
+              <w:rPr>
+                <w:b/>
+                <w:bCs/>
+                <w:color w:val="000000" w:themeColor="text1"/>
+                <w:sz w:val="20"/>
+                <w:szCs w:val="20"/>
+              </w:rPr>
+              <w:t>Identificador de Producto</w:t>
+            </w:r>
+          </w:p>
+        </w:tc>
+        <w:tc>
+          <w:tcPr>
+            <w:tcW w:w="4434" w:type="dxa"/>
+            <w:shd w:val="clear" w:color="auto" w:fill="CAEDFB" w:themeFill="accent4" w:themeFillTint="33"/>
+            <w:vAlign w:val="center"/>
+          </w:tcPr>
+          <w:p>
+            <w:pPr>
+              <w:jc w:val="center"/>
+              <w:rPr>
+                <w:sz w:val="20"/>
+                <w:szCs w:val="20"/>
+              </w:rPr>
+            </w:pPr>
+            <w:r>
+              <w:rPr>
+                <w:sz w:val="20"/>
+                <w:szCs w:val="20"/>
+              </w:rPr>
+              <w:t>Identificador Único Generado por el sistema</w:t>
+            </w:r>
+          </w:p>
+        </w:tc>
+        <w:tc>
+          <w:tcPr>
+            <w:tcW w:w="3699" w:type="dxa"/>
+            <w:shd w:val="clear" w:color="auto" w:fill="FFABAB"/>
+            <w:vAlign w:val="center"/>
+          </w:tcPr>
+          <w:p>
+            <w:pPr>
+              <w:jc w:val="center"/>
+              <w:rPr>
+                <w:b/>
+                <w:bCs/>
+                <w:sz w:val="20"/>
+                <w:szCs w:val="20"/>
+              </w:rPr>
+            </w:pPr>
+            <w:r>
+              <w:rPr>
+                <w:b/>
+                <w:bCs/>
+                <w:sz w:val="20"/>
+                <w:szCs w:val="20"/>
+              </w:rPr>
+              <w:t>Obligatorio</w:t>
+            </w:r>
+          </w:p>
+        </w:tc>
+      </w:tr>
+      <w:tr>
+        <w:trPr>
+          <w:gridAfter w:val="1"/>
+          <w:wAfter w:w="17" w:type="dxa"/>
+          <w:trHeight w:val="567"/>
+        </w:trPr>
+        <w:tc>
+          <w:tcPr>
+            <w:tcW w:w="2614" w:type="dxa"/>
+            <w:shd w:val="clear" w:color="auto" w:fill="F2CEED" w:themeFill="accent5" w:themeFillTint="33"/>
+            <w:vAlign w:val="center"/>
+          </w:tcPr>
+          <w:p>
+            <w:pPr>
+              <w:jc w:val="center"/>
+              <w:rPr>
+                <w:b/>
+                <w:bCs/>
+                <w:color w:val="000000" w:themeColor="text1"/>
+                <w:sz w:val="20"/>
+                <w:szCs w:val="20"/>
+              </w:rPr>
+            </w:pPr>
+            <w:r>
+              <w:rPr>
+                <w:b/>
+                <w:bCs/>
+                <w:color w:val="000000" w:themeColor="text1"/>
+                <w:sz w:val="20"/>
+                <w:szCs w:val="20"/>
+              </w:rPr>
+              <w:t>Nombre</w:t>
+            </w:r>
+          </w:p>
+        </w:tc>
+        <w:tc>
+          <w:tcPr>
+            <w:tcW w:w="4434" w:type="dxa"/>
+            <w:shd w:val="clear" w:color="auto" w:fill="CAEDFB" w:themeFill="accent4" w:themeFillTint="33"/>
+            <w:vAlign w:val="center"/>
+          </w:tcPr>
+          <w:p>
+            <w:pPr>
+              <w:jc w:val="center"/>
+              <w:rPr>
+                <w:sz w:val="20"/>
+                <w:szCs w:val="20"/>
+              </w:rPr>
+            </w:pPr>
+            <w:r>
+              <w:rPr>
+                <w:sz w:val="20"/>
+                <w:szCs w:val="20"/>
+              </w:rPr>
+              <w:t>Nombre del producto</w:t>
+            </w:r>
+          </w:p>
+        </w:tc>
+        <w:tc>
+          <w:tcPr>
+            <w:tcW w:w="3699" w:type="dxa"/>
+            <w:shd w:val="clear" w:color="auto" w:fill="FFABAB"/>
+            <w:vAlign w:val="center"/>
+          </w:tcPr>
+          <w:p>
+            <w:pPr>
+              <w:jc w:val="center"/>
+              <w:rPr>
+                <w:b/>
+                <w:bCs/>
+                <w:sz w:val="20"/>
+                <w:szCs w:val="20"/>
+              </w:rPr>
+            </w:pPr>
+            <w:r>
+              <w:rPr>
+                <w:b/>
+                <w:bCs/>
+                <w:sz w:val="20"/>
+                <w:szCs w:val="20"/>
+              </w:rPr>
+              <w:t>Obligatorio</w:t>
+            </w:r>
+          </w:p>
+        </w:tc>
+      </w:tr>
+      <w:tr>
+        <w:trPr>
+          <w:gridAfter w:val="1"/>
+          <w:wAfter w:w="17" w:type="dxa"/>
+          <w:trHeight w:val="567"/>
+        </w:trPr>
+        <w:tc>
+          <w:tcPr>
+            <w:tcW w:w="2614" w:type="dxa"/>
+            <w:shd w:val="clear" w:color="auto" w:fill="F2CEED" w:themeFill="accent5" w:themeFillTint="33"/>
+            <w:vAlign w:val="center"/>
+          </w:tcPr>
+          <w:p>
+            <w:pPr>
+              <w:jc w:val="center"/>
+              <w:rPr>
+                <w:b/>
+                <w:bCs/>
+                <w:color w:val="000000" w:themeColor="text1"/>
+                <w:sz w:val="20"/>
+                <w:szCs w:val="20"/>
+              </w:rPr>
+            </w:pPr>
+            <w:r>
+              <w:rPr>
+                <w:b/>
+                <w:bCs/>
+                <w:color w:val="000000" w:themeColor="text1"/>
+                <w:sz w:val="20"/>
+                <w:szCs w:val="20"/>
+              </w:rPr>
+              <w:t>Marca</w:t>
+            </w:r>
+          </w:p>
+        </w:tc>
+        <w:tc>
+          <w:tcPr>
+            <w:tcW w:w="4434" w:type="dxa"/>
+            <w:shd w:val="clear" w:color="auto" w:fill="CAEDFB" w:themeFill="accent4" w:themeFillTint="33"/>
+            <w:vAlign w:val="center"/>
+          </w:tcPr>
+          <w:p>
+            <w:pPr>
+              <w:jc w:val="center"/>
+              <w:rPr>
+                <w:sz w:val="20"/>
+                <w:szCs w:val="20"/>
+              </w:rPr>
+            </w:pPr>
+            <w:r>
+              <w:rPr>
+                <w:sz w:val="20"/>
+                <w:szCs w:val="20"/>
+              </w:rPr>
+              <w:t>Marca del producto</w:t>
+            </w:r>
+          </w:p>
+        </w:tc>
+        <w:tc>
+          <w:tcPr>
+            <w:tcW w:w="3699" w:type="dxa"/>
+            <w:shd w:val="clear" w:color="auto" w:fill="FFABAB"/>
+            <w:vAlign w:val="center"/>
+          </w:tcPr>
+          <w:p>
+            <w:pPr>
+              <w:jc w:val="center"/>
+              <w:rPr>
+                <w:b/>
+                <w:bCs/>
+                <w:sz w:val="20"/>
+                <w:szCs w:val="20"/>
+              </w:rPr>
+            </w:pPr>
+            <w:r>
+              <w:rPr>
+                <w:b/>
+                <w:bCs/>
+                <w:sz w:val="20"/>
+                <w:szCs w:val="20"/>
+              </w:rPr>
+              <w:t>Obligatorio</w:t>
+            </w:r>
+          </w:p>
+        </w:tc>
+      </w:tr>
+      <w:tr>
+        <w:trPr>
+          <w:gridAfter w:val="1"/>
+          <w:wAfter w:w="17" w:type="dxa"/>
+          <w:trHeight w:val="567"/>
+        </w:trPr>
+        <w:tc>
+          <w:tcPr>
+            <w:tcW w:w="2614" w:type="dxa"/>
+            <w:shd w:val="clear" w:color="auto" w:fill="F2CEED" w:themeFill="accent5" w:themeFillTint="33"/>
+            <w:vAlign w:val="center"/>
+          </w:tcPr>
+          <w:p>
+            <w:pPr>
+              <w:jc w:val="center"/>
+              <w:rPr>
+                <w:b/>
+                <w:bCs/>
+                <w:color w:val="000000" w:themeColor="text1"/>
+                <w:sz w:val="20"/>
+                <w:szCs w:val="20"/>
+              </w:rPr>
+            </w:pPr>
+            <w:r>
+              <w:rPr>
+                <w:b/>
+                <w:bCs/>
+                <w:color w:val="000000" w:themeColor="text1"/>
+                <w:sz w:val="20"/>
+                <w:szCs w:val="20"/>
+              </w:rPr>
+              <w:t>Descripció</w:t>
+            </w:r>
+            <w:r>
+              <w:rPr>
+                <w:b/>
+                <w:bCs/>
+                <w:color w:val="000000" w:themeColor="text1"/>
+                <w:sz w:val="20"/>
+                <w:szCs w:val="20"/>
+              </w:rPr>
+              <w:t>n Producto</w:t>
+            </w:r>
+          </w:p>
+        </w:tc>
+        <w:tc>
+          <w:tcPr>
+            <w:tcW w:w="4434" w:type="dxa"/>
+            <w:shd w:val="clear" w:color="auto" w:fill="CAEDFB" w:themeFill="accent4" w:themeFillTint="33"/>
+            <w:vAlign w:val="center"/>
+          </w:tcPr>
+          <w:p>
+            <w:pPr>
+              <w:jc w:val="center"/>
+              <w:rPr>
+                <w:sz w:val="20"/>
+                <w:szCs w:val="20"/>
+              </w:rPr>
+            </w:pPr>
+            <w:r>
+              <w:rPr>
+                <w:sz w:val="20"/>
+                <w:szCs w:val="20"/>
+              </w:rPr>
+              <w:t>Descripción del producto</w:t>
+            </w:r>
+          </w:p>
+        </w:tc>
+        <w:tc>
+          <w:tcPr>
+            <w:tcW w:w="3699" w:type="dxa"/>
+            <w:shd w:val="clear" w:color="auto" w:fill="FFABAB"/>
+            <w:vAlign w:val="center"/>
+          </w:tcPr>
+          <w:p>
+            <w:pPr>
+              <w:jc w:val="center"/>
+              <w:rPr>
+                <w:b/>
+                <w:bCs/>
+                <w:sz w:val="20"/>
+                <w:szCs w:val="20"/>
+              </w:rPr>
+            </w:pPr>
+            <w:r>
+              <w:rPr>
+                <w:b/>
+                <w:bCs/>
+                <w:sz w:val="20"/>
+                <w:szCs w:val="20"/>
+              </w:rPr>
+              <w:t>Obligatorio</w:t>
+            </w:r>
+          </w:p>
+        </w:tc>
+      </w:tr>
+      <w:tr>
+        <w:trPr>
+          <w:gridAfter w:val="1"/>
+          <w:wAfter w:w="17" w:type="dxa"/>
+          <w:trHeight w:val="567"/>
+        </w:trPr>
+        <w:tc>
+          <w:tcPr>
+            <w:tcW w:w="2614" w:type="dxa"/>
+            <w:shd w:val="clear" w:color="auto" w:fill="F2CEED" w:themeFill="accent5" w:themeFillTint="33"/>
+            <w:vAlign w:val="center"/>
+          </w:tcPr>
+          <w:p>
+            <w:pPr>
+              <w:jc w:val="center"/>
+              <w:rPr>
+                <w:b/>
+                <w:bCs/>
+                <w:color w:val="000000" w:themeColor="text1"/>
+                <w:sz w:val="20"/>
+                <w:szCs w:val="20"/>
+              </w:rPr>
+            </w:pPr>
+            <w:r>
+              <w:rPr>
+                <w:b/>
+                <w:bCs/>
+                <w:color w:val="000000" w:themeColor="text1"/>
+                <w:sz w:val="20"/>
+                <w:szCs w:val="20"/>
+              </w:rPr>
+              <w:t>Categoría</w:t>
+            </w:r>
+          </w:p>
+        </w:tc>
+        <w:tc>
+          <w:tcPr>
+            <w:tcW w:w="4434" w:type="dxa"/>
+            <w:shd w:val="clear" w:color="auto" w:fill="CAEDFB" w:themeFill="accent4" w:themeFillTint="33"/>
+            <w:vAlign w:val="center"/>
+          </w:tcPr>
+          <w:p>
+            <w:pPr>
+              <w:jc w:val="center"/>
+              <w:rPr>
+                <w:sz w:val="20"/>
+                <w:szCs w:val="20"/>
+              </w:rPr>
+            </w:pPr>
+            <w:r>
+              <w:rPr>
+                <w:sz w:val="20"/>
+                <w:szCs w:val="20"/>
+              </w:rPr>
+              <w:t>Muestra el nombre de la categoría del producto</w:t>
+            </w:r>
+          </w:p>
+        </w:tc>
+        <w:tc>
+          <w:tcPr>
+            <w:tcW w:w="3699" w:type="dxa"/>
+            <w:shd w:val="clear" w:color="auto" w:fill="FFABAB"/>
+            <w:vAlign w:val="center"/>
+          </w:tcPr>
+          <w:p>
+            <w:pPr>
+              <w:jc w:val="center"/>
+              <w:rPr>
+                <w:b/>
+                <w:bCs/>
+                <w:sz w:val="20"/>
+                <w:szCs w:val="20"/>
+              </w:rPr>
+            </w:pPr>
+            <w:r>
+              <w:rPr>
+                <w:b/>
+                <w:bCs/>
+                <w:sz w:val="20"/>
+                <w:szCs w:val="20"/>
+              </w:rPr>
+              <w:t>Obligatorio</w:t>
+            </w:r>
+          </w:p>
+        </w:tc>
+      </w:tr>
+      <w:tr>
+        <w:trPr>
+          <w:gridAfter w:val="1"/>
+          <w:wAfter w:w="17" w:type="dxa"/>
+          <w:trHeight w:val="567"/>
+        </w:trPr>
+        <w:tc>
+          <w:tcPr>
+            <w:tcW w:w="2614" w:type="dxa"/>
+            <w:shd w:val="clear" w:color="auto" w:fill="F2CEED" w:themeFill="accent5" w:themeFillTint="33"/>
+            <w:vAlign w:val="center"/>
+          </w:tcPr>
+          <w:p>
+            <w:pPr>
+              <w:jc w:val="center"/>
+              <w:rPr>
+                <w:b/>
+                <w:bCs/>
+                <w:color w:val="000000" w:themeColor="text1"/>
+                <w:sz w:val="20"/>
+                <w:szCs w:val="20"/>
+              </w:rPr>
+            </w:pPr>
+            <w:r>
+              <w:rPr>
+                <w:b/>
+                <w:bCs/>
+                <w:color w:val="000000" w:themeColor="text1"/>
+                <w:sz w:val="20"/>
+                <w:szCs w:val="20"/>
+              </w:rPr>
+              <w:t>Stock</w:t>
+            </w:r>
+          </w:p>
+        </w:tc>
+        <w:tc>
+          <w:tcPr>
+            <w:tcW w:w="4434" w:type="dxa"/>
+            <w:shd w:val="clear" w:color="auto" w:fill="CAEDFB" w:themeFill="accent4" w:themeFillTint="33"/>
+            <w:vAlign w:val="center"/>
+          </w:tcPr>
+          <w:p>
+            <w:pPr>
+              <w:jc w:val="center"/>
+              <w:rPr>
+                <w:sz w:val="20"/>
+                <w:szCs w:val="20"/>
+              </w:rPr>
+            </w:pPr>
+            <w:r>
+              <w:rPr>
+                <w:sz w:val="20"/>
+                <w:szCs w:val="20"/>
+              </w:rPr>
+              <w:t>Cantidad que tiene el vendedor para venta</w:t>
+            </w:r>
+          </w:p>
+        </w:tc>
+        <w:tc>
+          <w:tcPr>
+            <w:tcW w:w="3699" w:type="dxa"/>
+            <w:shd w:val="clear" w:color="auto" w:fill="FFABAB"/>
+            <w:vAlign w:val="center"/>
+          </w:tcPr>
+          <w:p>
+            <w:pPr>
+              <w:jc w:val="center"/>
+              <w:rPr>
+                <w:b/>
+                <w:bCs/>
+                <w:sz w:val="20"/>
+                <w:szCs w:val="20"/>
+              </w:rPr>
+            </w:pPr>
+            <w:r>
+              <w:rPr>
+                <w:b/>
+                <w:bCs/>
+                <w:sz w:val="20"/>
+                <w:szCs w:val="20"/>
+              </w:rPr>
+              <w:t>Obligatorio</w:t>
+            </w:r>
+          </w:p>
+        </w:tc>
+      </w:tr>
+      <w:tr>
+        <w:trPr>
+          <w:gridAfter w:val="1"/>
+          <w:wAfter w:w="17" w:type="dxa"/>
+          <w:trHeight w:val="567"/>
+        </w:trPr>
+        <w:tc>
+          <w:tcPr>
+            <w:tcW w:w="2614" w:type="dxa"/>
+            <w:shd w:val="clear" w:color="auto" w:fill="F2CEED" w:themeFill="accent5" w:themeFillTint="33"/>
+            <w:vAlign w:val="center"/>
+          </w:tcPr>
+          <w:p>
+            <w:pPr>
+              <w:jc w:val="center"/>
+              <w:rPr>
+                <w:b/>
+                <w:bCs/>
+                <w:color w:val="000000" w:themeColor="text1"/>
+                <w:sz w:val="20"/>
+                <w:szCs w:val="20"/>
+              </w:rPr>
+            </w:pPr>
+            <w:r>
+              <w:rPr>
+                <w:b/>
+                <w:bCs/>
+                <w:color w:val="000000" w:themeColor="text1"/>
+                <w:sz w:val="20"/>
+                <w:szCs w:val="20"/>
+              </w:rPr>
+              <w:t>Precio Bruto</w:t>
+            </w:r>
+          </w:p>
+        </w:tc>
+        <w:tc>
+          <w:tcPr>
+            <w:tcW w:w="4434" w:type="dxa"/>
+            <w:shd w:val="clear" w:color="auto" w:fill="CAEDFB" w:themeFill="accent4" w:themeFillTint="33"/>
+            <w:vAlign w:val="center"/>
+          </w:tcPr>
+          <w:p>
+            <w:pPr>
+              <w:jc w:val="center"/>
+              <w:rPr>
+                <w:sz w:val="20"/>
+                <w:szCs w:val="20"/>
+              </w:rPr>
+            </w:pPr>
+            <w:r>
+              <w:rPr>
+                <w:sz w:val="20"/>
+                <w:szCs w:val="20"/>
+              </w:rPr>
+              <w:t>Muestra el precio bruto al público que lo vende el vendedor</w:t>
+            </w:r>
+          </w:p>
+        </w:tc>
+        <w:tc>
+          <w:tcPr>
+            <w:tcW w:w="3699" w:type="dxa"/>
+            <w:shd w:val="clear" w:color="auto" w:fill="FFABAB"/>
+            <w:vAlign w:val="center"/>
+          </w:tcPr>
+          <w:p>
+            <w:pPr>
+              <w:jc w:val="center"/>
+              <w:rPr>
+                <w:b/>
+                <w:bCs/>
+                <w:sz w:val="20"/>
+                <w:szCs w:val="20"/>
+              </w:rPr>
+            </w:pPr>
+            <w:r>
+              <w:rPr>
+                <w:b/>
+                <w:bCs/>
+                <w:sz w:val="20"/>
+                <w:szCs w:val="20"/>
+              </w:rPr>
+              <w:t>Obligatorio</w:t>
+            </w:r>
+          </w:p>
+        </w:tc>
+      </w:tr>
+      <w:tr>
+        <w:trPr>
+          <w:gridAfter w:val="1"/>
+          <w:wAfter w:w="17" w:type="dxa"/>
+          <w:trHeight w:val="567"/>
+        </w:trPr>
+        <w:tc>
+          <w:tcPr>
+            <w:tcW w:w="2614" w:type="dxa"/>
+            <w:shd w:val="clear" w:color="auto" w:fill="F2CEED" w:themeFill="accent5" w:themeFillTint="33"/>
+            <w:vAlign w:val="center"/>
+          </w:tcPr>
+          <w:p>
+            <w:pPr>
+              <w:jc w:val="center"/>
+              <w:rPr>
+                <w:b/>
+                <w:bCs/>
+                <w:color w:val="000000" w:themeColor="text1"/>
+                <w:sz w:val="20"/>
+                <w:szCs w:val="20"/>
+              </w:rPr>
+            </w:pPr>
+            <w:r>
+              <w:rPr>
+                <w:b/>
+                <w:bCs/>
+                <w:color w:val="000000" w:themeColor="text1"/>
+                <w:sz w:val="20"/>
+                <w:szCs w:val="20"/>
+              </w:rPr>
+              <w:t>Descuento</w:t>
+            </w:r>
+          </w:p>
+        </w:tc>
+        <w:tc>
+          <w:tcPr>
+            <w:tcW w:w="4434" w:type="dxa"/>
+            <w:shd w:val="clear" w:color="auto" w:fill="CAEDFB" w:themeFill="accent4" w:themeFillTint="33"/>
+            <w:vAlign w:val="center"/>
+          </w:tcPr>
+          <w:p>
+            <w:pPr>
+              <w:jc w:val="center"/>
+              <w:rPr>
+                <w:sz w:val="20"/>
+                <w:szCs w:val="20"/>
+              </w:rPr>
+            </w:pPr>
+            <w:r>
+              <w:rPr>
+                <w:sz w:val="20"/>
+                <w:szCs w:val="20"/>
+              </w:rPr>
+              <w:t>Porcentaje de descuento</w:t>
+            </w:r>
+          </w:p>
+        </w:tc>
+        <w:tc>
+          <w:tcPr>
+            <w:tcW w:w="3699" w:type="dxa"/>
+            <w:shd w:val="clear" w:color="auto" w:fill="D9F2D0" w:themeFill="accent6" w:themeFillTint="33"/>
+            <w:vAlign w:val="center"/>
+          </w:tcPr>
+          <w:p>
+            <w:pPr>
+              <w:jc w:val="center"/>
+              <w:rPr>
+                <w:b/>
+                <w:bCs/>
+                <w:sz w:val="20"/>
+                <w:szCs w:val="20"/>
+              </w:rPr>
+            </w:pPr>
+            <w:r>
+              <w:rPr>
+                <w:b/>
+                <w:bCs/>
+                <w:sz w:val="20"/>
+                <w:szCs w:val="20"/>
+              </w:rPr>
+              <w:t>No Obligatorio</w:t>
+            </w:r>
+          </w:p>
+        </w:tc>
+      </w:tr>
+      <w:tr>
+        <w:trPr>
+          <w:gridAfter w:val="1"/>
+          <w:wAfter w:w="17" w:type="dxa"/>
+          <w:trHeight w:val="567"/>
+        </w:trPr>
+        <w:tc>
+          <w:tcPr>
+            <w:tcW w:w="2614" w:type="dxa"/>
+            <w:shd w:val="clear" w:color="auto" w:fill="F2CEED" w:themeFill="accent5" w:themeFillTint="33"/>
+            <w:vAlign w:val="center"/>
+          </w:tcPr>
+          <w:p>
+            <w:pPr>
+              <w:jc w:val="center"/>
+              <w:rPr>
+                <w:b/>
+                <w:bCs/>
+                <w:color w:val="000000" w:themeColor="text1"/>
+                <w:sz w:val="20"/>
+                <w:szCs w:val="20"/>
+              </w:rPr>
+            </w:pPr>
+            <w:r>
+              <w:rPr>
+                <w:b/>
+                <w:bCs/>
+                <w:color w:val="000000" w:themeColor="text1"/>
+                <w:sz w:val="20"/>
+                <w:szCs w:val="20"/>
+              </w:rPr>
+              <w:t>Precio Neto</w:t>
+            </w:r>
+          </w:p>
+        </w:tc>
+        <w:tc>
+          <w:tcPr>
+            <w:tcW w:w="4434" w:type="dxa"/>
+            <w:shd w:val="clear" w:color="auto" w:fill="CAEDFB" w:themeFill="accent4" w:themeFillTint="33"/>
+            <w:vAlign w:val="center"/>
+          </w:tcPr>
+          <w:p>
+            <w:pPr>
+              <w:jc w:val="center"/>
+              <w:rPr>
+                <w:sz w:val="20"/>
+                <w:szCs w:val="20"/>
+              </w:rPr>
+            </w:pPr>
+            <w:r>
+              <w:rPr>
+                <w:sz w:val="20"/>
+                <w:szCs w:val="20"/>
+              </w:rPr>
+              <w:t>Muestra el precio neto después del descuento al público que lo vende el vendedor</w:t>
+            </w:r>
+          </w:p>
+        </w:tc>
+        <w:tc>
+          <w:tcPr>
+            <w:tcW w:w="3699" w:type="dxa"/>
+            <w:shd w:val="clear" w:color="auto" w:fill="FFABAB"/>
+            <w:vAlign w:val="center"/>
+          </w:tcPr>
+          <w:p>
+            <w:pPr>
+              <w:jc w:val="center"/>
+              <w:rPr>
+                <w:b/>
+                <w:bCs/>
+                <w:sz w:val="20"/>
+                <w:szCs w:val="20"/>
+              </w:rPr>
+            </w:pPr>
+            <w:r>
+              <w:rPr>
+                <w:b/>
+                <w:bCs/>
+                <w:sz w:val="20"/>
+                <w:szCs w:val="20"/>
+              </w:rPr>
+              <w:t>Obligatorio</w:t>
+            </w:r>
+          </w:p>
+        </w:tc>
+      </w:tr>
+      <w:tr>
+        <w:trPr>
+          <w:gridAfter w:val="1"/>
+          <w:wAfter w:w="17" w:type="dxa"/>
+          <w:trHeight w:val="567"/>
+        </w:trPr>
+        <w:tc>
+          <w:tcPr>
+            <w:tcW w:w="2614" w:type="dxa"/>
+            <w:shd w:val="clear" w:color="auto" w:fill="F2CEED" w:themeFill="accent5" w:themeFillTint="33"/>
+            <w:vAlign w:val="center"/>
+          </w:tcPr>
+          <w:p>
+            <w:pPr>
+              <w:jc w:val="center"/>
+              <w:rPr>
+                <w:b/>
+                <w:bCs/>
+                <w:color w:val="000000" w:themeColor="text1"/>
+                <w:sz w:val="20"/>
+                <w:szCs w:val="20"/>
+              </w:rPr>
+            </w:pPr>
+            <w:r>
+              <w:rPr>
+                <w:b/>
+                <w:bCs/>
+                <w:color w:val="000000" w:themeColor="text1"/>
+                <w:sz w:val="20"/>
+                <w:szCs w:val="20"/>
+              </w:rPr>
+              <w:t>Costo</w:t>
+            </w:r>
+          </w:p>
+        </w:tc>
+        <w:tc>
+          <w:tcPr>
+            <w:tcW w:w="4434" w:type="dxa"/>
+            <w:shd w:val="clear" w:color="auto" w:fill="CAEDFB" w:themeFill="accent4" w:themeFillTint="33"/>
+            <w:vAlign w:val="center"/>
+          </w:tcPr>
+          <w:p>
+            <w:pPr>
+              <w:jc w:val="center"/>
+              <w:rPr>
+                <w:sz w:val="20"/>
+                <w:szCs w:val="20"/>
+              </w:rPr>
+            </w:pPr>
+            <w:r>
+              <w:rPr>
+                <w:sz w:val="20"/>
+                <w:szCs w:val="20"/>
+              </w:rPr>
+              <w:t>Muestra el costo que le cuesta al vendedor adquirirlo para venta</w:t>
+            </w:r>
+          </w:p>
+        </w:tc>
+        <w:tc>
+          <w:tcPr>
+            <w:tcW w:w="3699" w:type="dxa"/>
+            <w:shd w:val="clear" w:color="auto" w:fill="FFABAB"/>
+            <w:vAlign w:val="center"/>
+          </w:tcPr>
+          <w:p>
+            <w:pPr>
+              <w:jc w:val="center"/>
+              <w:rPr>
+                <w:b/>
+                <w:bCs/>
+                <w:sz w:val="20"/>
+                <w:szCs w:val="20"/>
+              </w:rPr>
+            </w:pPr>
+            <w:r>
+              <w:rPr>
+                <w:b/>
+                <w:bCs/>
+                <w:sz w:val="20"/>
+                <w:szCs w:val="20"/>
+              </w:rPr>
+              <w:t>Obligatorio</w:t>
+            </w:r>
+          </w:p>
+        </w:tc>
+      </w:tr>
+      <w:tr>
+        <w:trPr>
+          <w:gridAfter w:val="1"/>
+          <w:wAfter w:w="17" w:type="dxa"/>
+          <w:trHeight w:val="567"/>
+        </w:trPr>
+        <w:tc>
+          <w:tcPr>
+            <w:tcW w:w="2614" w:type="dxa"/>
+            <w:shd w:val="clear" w:color="auto" w:fill="F2CEED" w:themeFill="accent5" w:themeFillTint="33"/>
+            <w:vAlign w:val="center"/>
+          </w:tcPr>
+          <w:p>
+            <w:pPr>
+              <w:jc w:val="center"/>
+              <w:rPr>
+                <w:b/>
+                <w:bCs/>
+                <w:color w:val="000000" w:themeColor="text1"/>
+                <w:sz w:val="20"/>
+                <w:szCs w:val="20"/>
+              </w:rPr>
+            </w:pPr>
+            <w:r>
+              <w:rPr>
+                <w:b/>
+                <w:bCs/>
+                <w:color w:val="000000" w:themeColor="text1"/>
+                <w:sz w:val="20"/>
+                <w:szCs w:val="20"/>
+              </w:rPr>
+              <w:t>Promoción</w:t>
+            </w:r>
+          </w:p>
+        </w:tc>
+        <w:tc>
+          <w:tcPr>
+            <w:tcW w:w="4434" w:type="dxa"/>
+            <w:shd w:val="clear" w:color="auto" w:fill="CAEDFB" w:themeFill="accent4" w:themeFillTint="33"/>
+            <w:vAlign w:val="center"/>
+          </w:tcPr>
+          <w:p>
+            <w:pPr>
+              <w:jc w:val="center"/>
+              <w:rPr>
+                <w:sz w:val="20"/>
+                <w:szCs w:val="20"/>
+              </w:rPr>
+            </w:pPr>
+            <w:r>
+              <w:rPr>
+                <w:sz w:val="20"/>
+                <w:szCs w:val="20"/>
+              </w:rPr>
+              <w:t>Muestra si el producto está en promoción o no</w:t>
+            </w:r>
+          </w:p>
+        </w:tc>
+        <w:tc>
+          <w:tcPr>
+            <w:tcW w:w="3699" w:type="dxa"/>
+            <w:shd w:val="clear" w:color="auto" w:fill="D9F2D0" w:themeFill="accent6" w:themeFillTint="33"/>
+            <w:vAlign w:val="center"/>
+          </w:tcPr>
+          <w:p>
+            <w:pPr>
+              <w:jc w:val="center"/>
+              <w:rPr>
+                <w:b/>
+                <w:bCs/>
+                <w:sz w:val="20"/>
+                <w:szCs w:val="20"/>
+              </w:rPr>
+            </w:pPr>
+            <w:r>
+              <w:rPr>
+                <w:b/>
+                <w:bCs/>
+                <w:sz w:val="20"/>
+                <w:szCs w:val="20"/>
+              </w:rPr>
+              <w:t>No Obligatorio</w:t>
+            </w:r>
+          </w:p>
+        </w:tc>
+      </w:tr>
+      <w:tr>
+        <w:trPr>
+          <w:gridAfter w:val="1"/>
+          <w:wAfter w:w="17" w:type="dxa"/>
+          <w:trHeight w:val="567"/>
+        </w:trPr>
+        <w:tc>
+          <w:tcPr>
+            <w:tcW w:w="2614" w:type="dxa"/>
+            <w:shd w:val="clear" w:color="auto" w:fill="F2CEED" w:themeFill="accent5" w:themeFillTint="33"/>
+            <w:vAlign w:val="center"/>
+          </w:tcPr>
+          <w:p>
+            <w:pPr>
+              <w:jc w:val="center"/>
+              <w:rPr>
+                <w:b/>
+                <w:bCs/>
+                <w:color w:val="000000" w:themeColor="text1"/>
+                <w:sz w:val="20"/>
+                <w:szCs w:val="20"/>
+              </w:rPr>
+            </w:pPr>
+            <w:r>
+              <w:rPr>
+                <w:b/>
+                <w:bCs/>
+                <w:color w:val="000000" w:themeColor="text1"/>
+                <w:sz w:val="20"/>
+                <w:szCs w:val="20"/>
+              </w:rPr>
+              <w:t>Fecha de Creación</w:t>
+            </w:r>
+          </w:p>
+        </w:tc>
+        <w:tc>
+          <w:tcPr>
+            <w:tcW w:w="4434" w:type="dxa"/>
+            <w:shd w:val="clear" w:color="auto" w:fill="CAEDFB" w:themeFill="accent4" w:themeFillTint="33"/>
+            <w:vAlign w:val="center"/>
+          </w:tcPr>
+          <w:p>
+            <w:pPr>
+              <w:jc w:val="center"/>
+              <w:rPr>
+                <w:sz w:val="20"/>
+                <w:szCs w:val="20"/>
+              </w:rPr>
+            </w:pPr>
+            <w:r>
+              <w:rPr>
+                <w:sz w:val="20"/>
+                <w:szCs w:val="20"/>
+              </w:rPr>
+              <w:t>fecha en que se creó el producto</w:t>
+            </w:r>
+          </w:p>
+        </w:tc>
+        <w:tc>
+          <w:tcPr>
+            <w:tcW w:w="3699" w:type="dxa"/>
+            <w:shd w:val="clear" w:color="auto" w:fill="FFABAB"/>
+            <w:vAlign w:val="center"/>
+          </w:tcPr>
+          <w:p>
+            <w:pPr>
+              <w:jc w:val="center"/>
+              <w:rPr>
+                <w:b/>
+                <w:bCs/>
+                <w:sz w:val="20"/>
+                <w:szCs w:val="20"/>
+              </w:rPr>
+            </w:pPr>
+            <w:r>
+              <w:rPr>
+                <w:b/>
+                <w:bCs/>
+                <w:sz w:val="20"/>
+                <w:szCs w:val="20"/>
+              </w:rPr>
+              <w:t>Obligatorio</w:t>
+            </w:r>
+          </w:p>
+        </w:tc>
+      </w:tr>
+      <w:tr>
+        <w:trPr>
+          <w:gridAfter w:val="1"/>
+          <w:wAfter w:w="17" w:type="dxa"/>
+          <w:trHeight w:val="567"/>
+        </w:trPr>
+        <w:tc>
+          <w:tcPr>
+            <w:tcW w:w="2614" w:type="dxa"/>
+            <w:shd w:val="clear" w:color="auto" w:fill="F2CEED" w:themeFill="accent5" w:themeFillTint="33"/>
+            <w:vAlign w:val="center"/>
+          </w:tcPr>
+          <w:p>
+            <w:pPr>
+              <w:jc w:val="center"/>
+              <w:rPr>
+                <w:b/>
+                <w:bCs/>
+                <w:color w:val="000000" w:themeColor="text1"/>
+                <w:sz w:val="20"/>
+                <w:szCs w:val="20"/>
+              </w:rPr>
+            </w:pPr>
+            <w:r>
+              <w:rPr>
+                <w:b/>
+                <w:bCs/>
+                <w:color w:val="000000" w:themeColor="text1"/>
+                <w:sz w:val="20"/>
+                <w:szCs w:val="20"/>
+              </w:rPr>
+              <w:t>Fecha de Modificación</w:t>
+            </w:r>
+          </w:p>
+        </w:tc>
+        <w:tc>
+          <w:tcPr>
+            <w:tcW w:w="4434" w:type="dxa"/>
+            <w:shd w:val="clear" w:color="auto" w:fill="CAEDFB" w:themeFill="accent4" w:themeFillTint="33"/>
+            <w:vAlign w:val="center"/>
+          </w:tcPr>
+          <w:p>
+            <w:pPr>
+              <w:jc w:val="center"/>
+              <w:rPr>
+                <w:sz w:val="20"/>
+                <w:szCs w:val="20"/>
+              </w:rPr>
+            </w:pPr>
+            <w:r>
+              <w:rPr>
+                <w:sz w:val="20"/>
+                <w:szCs w:val="20"/>
+              </w:rPr>
+              <w:t>fecha en que se modificó el producto</w:t>
+            </w:r>
+          </w:p>
+        </w:tc>
+        <w:tc>
+          <w:tcPr>
+            <w:tcW w:w="3699" w:type="dxa"/>
+            <w:shd w:val="clear" w:color="auto" w:fill="FFABAB"/>
+            <w:vAlign w:val="center"/>
+          </w:tcPr>
+          <w:p>
+            <w:pPr>
+              <w:jc w:val="center"/>
+              <w:rPr>
+                <w:b/>
+                <w:bCs/>
+                <w:sz w:val="20"/>
+                <w:szCs w:val="20"/>
+              </w:rPr>
+            </w:pPr>
+            <w:r>
+              <w:rPr>
+                <w:b/>
+                <w:bCs/>
+                <w:sz w:val="20"/>
+                <w:szCs w:val="20"/>
+              </w:rPr>
+              <w:t>Obligatorio</w:t>
+            </w:r>
+          </w:p>
+        </w:tc>
+      </w:tr>
+      <w:tr>
+        <w:trPr>
+          <w:gridAfter w:val="1"/>
+          <w:wAfter w:w="17" w:type="dxa"/>
+          <w:trHeight w:val="567"/>
+        </w:trPr>
+        <w:tc>
+          <w:tcPr>
+            <w:tcW w:w="2614" w:type="dxa"/>
+            <w:shd w:val="clear" w:color="auto" w:fill="F2CEED" w:themeFill="accent5" w:themeFillTint="33"/>
+            <w:vAlign w:val="center"/>
+          </w:tcPr>
+          <w:p>
+            <w:pPr>
+              <w:jc w:val="center"/>
+              <w:rPr>
+                <w:b/>
+                <w:bCs/>
+                <w:color w:val="000000" w:themeColor="text1"/>
+                <w:sz w:val="20"/>
+                <w:szCs w:val="20"/>
+              </w:rPr>
+            </w:pPr>
+            <w:r>
+              <w:rPr>
+                <w:b/>
+                <w:bCs/>
+                <w:color w:val="000000" w:themeColor="text1"/>
+                <w:sz w:val="20"/>
+                <w:szCs w:val="20"/>
+              </w:rPr>
+              <w:t>Imagen</w:t>
+            </w:r>
+          </w:p>
+        </w:tc>
+        <w:tc>
+          <w:tcPr>
+            <w:tcW w:w="4434" w:type="dxa"/>
+            <w:shd w:val="clear" w:color="auto" w:fill="CAEDFB" w:themeFill="accent4" w:themeFillTint="33"/>
+            <w:vAlign w:val="center"/>
+          </w:tcPr>
+          <w:p>
+            <w:pPr>
+              <w:jc w:val="center"/>
+              <w:rPr>
+                <w:sz w:val="20"/>
+                <w:szCs w:val="20"/>
+              </w:rPr>
+            </w:pPr>
+            <w:r>
+              <w:rPr>
+                <w:sz w:val="20"/>
+                <w:szCs w:val="20"/>
+              </w:rPr>
+              <w:t>Contiene la URL o ruta de la imagen del producto</w:t>
+            </w:r>
+          </w:p>
+        </w:tc>
+        <w:tc>
+          <w:tcPr>
+            <w:tcW w:w="3699" w:type="dxa"/>
+            <w:shd w:val="clear" w:color="auto" w:fill="FFABAB"/>
+            <w:vAlign w:val="center"/>
+          </w:tcPr>
+          <w:p>
+            <w:pPr>
+              <w:jc w:val="center"/>
+              <w:rPr>
+                <w:b/>
+                <w:bCs/>
+                <w:sz w:val="20"/>
+                <w:szCs w:val="20"/>
+              </w:rPr>
+            </w:pPr>
+            <w:r>
+              <w:rPr>
+                <w:b/>
+                <w:bCs/>
+                <w:sz w:val="20"/>
+                <w:szCs w:val="20"/>
+              </w:rPr>
+              <w:t>Obligatorio</w:t>
+            </w:r>
+          </w:p>
+        </w:tc>
+      </w:tr>
+      <w:tr>
+        <w:trPr>
+          <w:gridAfter w:val="1"/>
+          <w:wAfter w:w="17" w:type="dxa"/>
+          <w:trHeight w:val="567"/>
+        </w:trPr>
+        <w:tc>
+          <w:tcPr>
+            <w:tcW w:w="2614" w:type="dxa"/>
+            <w:shd w:val="clear" w:color="auto" w:fill="F2CEED" w:themeFill="accent5" w:themeFillTint="33"/>
+            <w:vAlign w:val="center"/>
+          </w:tcPr>
+          <w:p>
+            <w:pPr>
+              <w:jc w:val="center"/>
+              <w:rPr>
+                <w:b/>
+                <w:bCs/>
+                <w:color w:val="000000" w:themeColor="text1"/>
+                <w:sz w:val="20"/>
+                <w:szCs w:val="20"/>
+              </w:rPr>
+            </w:pPr>
+            <w:r>
+              <w:rPr>
+                <w:b/>
+                <w:bCs/>
+                <w:color w:val="000000" w:themeColor="text1"/>
+                <w:sz w:val="20"/>
+                <w:szCs w:val="20"/>
+              </w:rPr>
+              <w:t>Proveedor</w:t>
+            </w:r>
+          </w:p>
+        </w:tc>
+        <w:tc>
+          <w:tcPr>
+            <w:tcW w:w="4434" w:type="dxa"/>
+            <w:shd w:val="clear" w:color="auto" w:fill="CAEDFB" w:themeFill="accent4" w:themeFillTint="33"/>
+            <w:vAlign w:val="center"/>
+          </w:tcPr>
+          <w:p>
+            <w:pPr>
+              <w:jc w:val="center"/>
+              <w:rPr>
+                <w:sz w:val="20"/>
+                <w:szCs w:val="20"/>
+              </w:rPr>
+            </w:pPr>
+            <w:r>
+              <w:rPr>
+                <w:sz w:val="20"/>
+                <w:szCs w:val="20"/>
+              </w:rPr>
+              <w:t>Muestra el proveedor que le surte a la tienda el producto o de quien lo consigue</w:t>
+            </w:r>
+          </w:p>
+        </w:tc>
+        <w:tc>
+          <w:tcPr>
+            <w:tcW w:w="3699" w:type="dxa"/>
+            <w:shd w:val="clear" w:color="auto" w:fill="D9F2D0" w:themeFill="accent6" w:themeFillTint="33"/>
+            <w:vAlign w:val="center"/>
+          </w:tcPr>
+          <w:p>
+            <w:pPr>
+              <w:jc w:val="center"/>
+              <w:rPr>
+                <w:b/>
+                <w:bCs/>
+                <w:sz w:val="20"/>
+                <w:szCs w:val="20"/>
+              </w:rPr>
+            </w:pPr>
+            <w:r>
+              <w:rPr>
+                <w:b/>
+                <w:bCs/>
+                <w:sz w:val="20"/>
+                <w:szCs w:val="20"/>
+              </w:rPr>
+              <w:t xml:space="preserve">No </w:t>
+            </w:r>
+            <w:r>
+              <w:rPr>
+                <w:b/>
+                <w:bCs/>
+                <w:sz w:val="20"/>
+                <w:szCs w:val="20"/>
+              </w:rPr>
+              <w:t>Obligatorio</w:t>
+            </w:r>
+          </w:p>
+        </w:tc>
+      </w:tr>
+      <w:tr>
+        <w:trPr>
+          <w:gridAfter w:val="1"/>
+          <w:wAfter w:w="17" w:type="dxa"/>
+          <w:trHeight w:val="567"/>
+        </w:trPr>
+        <w:tc>
+          <w:tcPr>
+            <w:tcW w:w="2614" w:type="dxa"/>
+            <w:shd w:val="clear" w:color="auto" w:fill="F2CEED" w:themeFill="accent5" w:themeFillTint="33"/>
+            <w:vAlign w:val="center"/>
+          </w:tcPr>
+          <w:p>
+            <w:pPr>
+              <w:jc w:val="center"/>
+              <w:rPr>
+                <w:b/>
+                <w:bCs/>
+                <w:color w:val="000000" w:themeColor="text1"/>
+                <w:sz w:val="20"/>
+                <w:szCs w:val="20"/>
+              </w:rPr>
+            </w:pPr>
+            <w:r>
+              <w:rPr>
+                <w:b/>
+                <w:bCs/>
+                <w:color w:val="000000" w:themeColor="text1"/>
+                <w:sz w:val="20"/>
+                <w:szCs w:val="20"/>
+              </w:rPr>
+              <w:t>IVA</w:t>
+            </w:r>
+            <w:r>
+              <w:rPr>
+                <w:b/>
+                <w:bCs/>
+                <w:color w:val="000000" w:themeColor="text1"/>
+                <w:sz w:val="20"/>
+                <w:szCs w:val="20"/>
+              </w:rPr>
+              <w:t xml:space="preserve"> acreditable</w:t>
+            </w:r>
+          </w:p>
+        </w:tc>
+        <w:tc>
+          <w:tcPr>
+            <w:tcW w:w="4434" w:type="dxa"/>
+            <w:shd w:val="clear" w:color="auto" w:fill="CAEDFB" w:themeFill="accent4" w:themeFillTint="33"/>
+            <w:vAlign w:val="center"/>
+          </w:tcPr>
+          <w:p>
+            <w:pPr>
+              <w:jc w:val="center"/>
+              <w:rPr>
+                <w:sz w:val="20"/>
+                <w:szCs w:val="20"/>
+              </w:rPr>
+            </w:pPr>
+            <w:r>
+              <w:rPr>
+                <w:sz w:val="20"/>
+                <w:szCs w:val="20"/>
+              </w:rPr>
+              <w:t>Guarda los posibles impuestos c</w:t>
+            </w:r>
+            <w:r>
+              <w:rPr>
+                <w:sz w:val="20"/>
+                <w:szCs w:val="20"/>
+              </w:rPr>
+              <w:t>uando el vendedor adquiere productos para su negocio</w:t>
+            </w:r>
+          </w:p>
+        </w:tc>
+        <w:tc>
+          <w:tcPr>
+            <w:tcW w:w="3699" w:type="dxa"/>
+            <w:shd w:val="clear" w:color="auto" w:fill="FFABAB"/>
+            <w:vAlign w:val="center"/>
+          </w:tcPr>
+          <w:p>
+            <w:pPr>
+              <w:jc w:val="center"/>
+              <w:rPr>
+                <w:b/>
+                <w:bCs/>
+                <w:sz w:val="20"/>
+                <w:szCs w:val="20"/>
+              </w:rPr>
+            </w:pPr>
+            <w:r>
+              <w:rPr>
+                <w:b/>
+                <w:bCs/>
+                <w:sz w:val="20"/>
+                <w:szCs w:val="20"/>
+              </w:rPr>
+              <w:t>Obligatorio</w:t>
+            </w:r>
+          </w:p>
+        </w:tc>
+      </w:tr>
+      <w:tr>
+        <w:trPr>
+          <w:gridAfter w:val="1"/>
+          <w:wAfter w:w="17" w:type="dxa"/>
+          <w:trHeight w:val="567"/>
+        </w:trPr>
+        <w:tc>
+          <w:tcPr>
+            <w:tcW w:w="2614" w:type="dxa"/>
+            <w:shd w:val="clear" w:color="auto" w:fill="F2CEED" w:themeFill="accent5" w:themeFillTint="33"/>
+            <w:vAlign w:val="center"/>
+          </w:tcPr>
+          <w:p>
+            <w:pPr>
+              <w:jc w:val="center"/>
+              <w:rPr>
+                <w:b/>
+                <w:bCs/>
+                <w:color w:val="000000" w:themeColor="text1"/>
+                <w:sz w:val="20"/>
+                <w:szCs w:val="20"/>
+              </w:rPr>
+            </w:pPr>
+            <w:r>
+              <w:rPr>
+                <w:b/>
+                <w:bCs/>
+                <w:color w:val="000000" w:themeColor="text1"/>
+                <w:sz w:val="20"/>
+                <w:szCs w:val="20"/>
+              </w:rPr>
+              <w:t xml:space="preserve">IVA </w:t>
+            </w:r>
+            <w:r>
+              <w:rPr>
+                <w:b/>
+                <w:bCs/>
+                <w:color w:val="000000" w:themeColor="text1"/>
+                <w:sz w:val="20"/>
+                <w:szCs w:val="20"/>
+              </w:rPr>
+              <w:t>trasladado</w:t>
+            </w:r>
+          </w:p>
+        </w:tc>
+        <w:tc>
+          <w:tcPr>
+            <w:tcW w:w="4434" w:type="dxa"/>
+            <w:shd w:val="clear" w:color="auto" w:fill="CAEDFB" w:themeFill="accent4" w:themeFillTint="33"/>
+            <w:vAlign w:val="center"/>
+          </w:tcPr>
+          <w:p>
+            <w:pPr>
+              <w:jc w:val="center"/>
+              <w:rPr>
+                <w:sz w:val="20"/>
+                <w:szCs w:val="20"/>
+              </w:rPr>
+            </w:pPr>
+            <w:r>
+              <w:rPr>
+                <w:sz w:val="20"/>
+                <w:szCs w:val="20"/>
+              </w:rPr>
+              <w:t>Guarda los posibles impuestos</w:t>
+            </w:r>
+            <w:r>
+              <w:rPr>
+                <w:sz w:val="20"/>
+                <w:szCs w:val="20"/>
+              </w:rPr>
+              <w:t xml:space="preserve"> a</w:t>
+            </w:r>
+            <w:r>
+              <w:rPr>
+                <w:sz w:val="20"/>
+                <w:szCs w:val="20"/>
+              </w:rPr>
+              <w:t>l vender los productos</w:t>
+            </w:r>
+          </w:p>
+        </w:tc>
+        <w:tc>
+          <w:tcPr>
+            <w:tcW w:w="3699" w:type="dxa"/>
+            <w:shd w:val="clear" w:color="auto" w:fill="FFABAB"/>
+            <w:vAlign w:val="center"/>
+          </w:tcPr>
+          <w:p>
+            <w:pPr>
+              <w:jc w:val="center"/>
+              <w:rPr>
+                <w:b/>
+                <w:bCs/>
+                <w:sz w:val="20"/>
+                <w:szCs w:val="20"/>
+              </w:rPr>
+            </w:pPr>
+            <w:r>
+              <w:rPr>
+                <w:b/>
+                <w:bCs/>
+                <w:sz w:val="20"/>
+                <w:szCs w:val="20"/>
+              </w:rPr>
+              <w:t>Obligatorio</w:t>
+            </w:r>
+          </w:p>
+        </w:tc>
+      </w:tr>
+      <w:tr>
+        <w:trPr>
+          <w:gridAfter w:val="1"/>
+          <w:wAfter w:w="17" w:type="dxa"/>
+          <w:trHeight w:val="567"/>
+        </w:trPr>
+        <w:tc>
+          <w:tcPr>
+            <w:tcW w:w="2614" w:type="dxa"/>
+            <w:shd w:val="clear" w:color="auto" w:fill="F2CEED" w:themeFill="accent5" w:themeFillTint="33"/>
+            <w:vAlign w:val="center"/>
+          </w:tcPr>
+          <w:p>
+            <w:pPr>
+              <w:jc w:val="center"/>
+              <w:rPr>
+                <w:b/>
+                <w:bCs/>
+                <w:color w:val="000000" w:themeColor="text1"/>
+                <w:sz w:val="20"/>
+                <w:szCs w:val="20"/>
+              </w:rPr>
+            </w:pPr>
+            <w:r>
+              <w:rPr>
+                <w:b/>
+                <w:bCs/>
+                <w:color w:val="000000" w:themeColor="text1"/>
+                <w:sz w:val="20"/>
+                <w:szCs w:val="20"/>
+              </w:rPr>
+              <w:t>Estado</w:t>
+            </w:r>
+          </w:p>
+        </w:tc>
+        <w:tc>
+          <w:tcPr>
+            <w:tcW w:w="4434" w:type="dxa"/>
+            <w:shd w:val="clear" w:color="auto" w:fill="CAEDFB" w:themeFill="accent4" w:themeFillTint="33"/>
+            <w:vAlign w:val="center"/>
+          </w:tcPr>
+          <w:p>
+            <w:pPr>
+              <w:jc w:val="center"/>
+              <w:rPr>
+                <w:sz w:val="20"/>
+                <w:szCs w:val="20"/>
+              </w:rPr>
+            </w:pPr>
+            <w:r>
+              <w:rPr>
+                <w:sz w:val="20"/>
+                <w:szCs w:val="20"/>
+              </w:rPr>
+              <w:t>Indica el estado del producto (Disponible, Agotado)</w:t>
+            </w:r>
+          </w:p>
+        </w:tc>
+        <w:tc>
+          <w:tcPr>
+            <w:tcW w:w="3699" w:type="dxa"/>
+            <w:shd w:val="clear" w:color="auto" w:fill="FFABAB"/>
+            <w:vAlign w:val="center"/>
+          </w:tcPr>
+          <w:p>
+            <w:pPr>
+              <w:jc w:val="center"/>
+              <w:rPr>
+                <w:b/>
+                <w:bCs/>
+                <w:sz w:val="20"/>
+                <w:szCs w:val="20"/>
+              </w:rPr>
+            </w:pPr>
+            <w:r>
+              <w:rPr>
+                <w:b/>
+                <w:bCs/>
+                <w:sz w:val="20"/>
+                <w:szCs w:val="20"/>
+              </w:rPr>
+              <w:t>Obligatorio</w:t>
+            </w:r>
+          </w:p>
+        </w:tc>
+      </w:tr>
+    </w:tbl>
+    <w:p/>
+    <w:p>
+      <w:r>
+        <w:br w:type="page"/>
+      </w:r>
+    </w:p>
+    <w:p>
+      <w:r>
+        <w:lastRenderedPageBreak/>
+        <w:t xml:space="preserve">Tabla: </w:t>
+      </w:r>
+      <w:proofErr w:type="spellStart"/>
+      <w:r>
+        <w:t>UsersAndOrders</w:t>
+      </w:r>
+      <w:proofErr w:type="spellEnd"/>
+    </w:p>
+    <w:p/>
+    <w:p>
+      <w:r>
+        <w:t>- Clave de partición (</w:t>
+      </w:r>
+      <w:proofErr w:type="spellStart"/>
+      <w:r>
+        <w:t>Partition</w:t>
+      </w:r>
+      <w:proofErr w:type="spellEnd"/>
+      <w:r>
+        <w:t xml:space="preserve"> Key): </w:t>
+      </w:r>
+    </w:p>
+    <w:p>
+      <w:r>
+        <w:t xml:space="preserve">  - Formato: "TIPO_ENTIDAD#ID"</w:t>
+      </w:r>
+    </w:p>
+    <w:p>
+      <w:r>
+        <w:t xml:space="preserve">  - Ejemplo: "USER#123", "ORDER#456"</w:t>
+      </w:r>
+    </w:p>
+    <w:p>
+      <w:r>
+        <w:t xml:space="preserve">  - Propósito: Identifica el tipo de entidad y su identificador único.</w:t>
+      </w:r>
+    </w:p>
+    <w:tbl>
+      <w:tblPr>
+        <w:tblStyle w:val="Tablaconcuadrcula"/>
+        <w:tblW w:w="0" w:type="auto"/>
+        <w:tblLook w:val="04A0" w:firstRow="1" w:lastRow="0" w:firstColumn="1" w:lastColumn="0" w:noHBand="0" w:noVBand="1"/>
+      </w:tblPr>
+      <w:tblGrid>
+        <w:gridCol w:w="2219"/>
+        <w:gridCol w:w="2219"/>
+        <w:gridCol w:w="2219"/>
+        <w:gridCol w:w="2219"/>
+        <w:gridCol w:w="2220"/>
+      </w:tblGrid>
+      <w:tr>
+        <w:tc>
+          <w:tcPr>
+            <w:tcW w:w="2219" w:type="dxa"/>
+          </w:tcPr>
+          <w:p>
+            <w:pPr>
+              <w:rPr>
+                <w:rFonts w:ascii="Segoe UI" w:hAnsi="Segoe UI" w:cs="Segoe UI"/>
+                <w:b/>
+                <w:bCs/>
+              </w:rPr>
+            </w:pPr>
+            <w:proofErr w:type="spellStart"/>
+            <w:r>
+              <w:rPr>
+                <w:rFonts w:ascii="Segoe UI" w:hAnsi="Segoe UI" w:cs="Segoe UI"/>
+                <w:b/>
+                <w:bCs/>
+              </w:rPr>
+              <w:t>Partition</w:t>
+            </w:r>
+            <w:proofErr w:type="spellEnd"/>
+            <w:r>
+              <w:rPr>
+                <w:rFonts w:ascii="Segoe UI" w:hAnsi="Segoe UI" w:cs="Segoe UI"/>
+                <w:b/>
+                <w:bCs/>
+              </w:rPr>
+              <w:t xml:space="preserve"> Key</w:t>
+            </w:r>
+          </w:p>
+        </w:tc>
+        <w:tc>
+          <w:tcPr>
+            <w:tcW w:w="2219" w:type="dxa"/>
+          </w:tcPr>
+          <w:p>
+            <w:pPr>
+              <w:rPr>
+                <w:rFonts w:ascii="Segoe UI" w:hAnsi="Segoe UI" w:cs="Segoe UI"/>
+                <w:b/>
+                <w:bCs/>
+              </w:rPr>
+            </w:pPr>
+            <w:r>
+              <w:rPr>
+                <w:rFonts w:ascii="Segoe UI" w:hAnsi="Segoe UI" w:cs="Segoe UI"/>
+                <w:b/>
+                <w:bCs/>
+              </w:rPr>
+              <w:t>Descripción</w:t>
+            </w:r>
+          </w:p>
+        </w:tc>
+        <w:tc>
+          <w:tcPr>
+            <w:tcW w:w="2219" w:type="dxa"/>
+          </w:tcPr>
+          <w:p>
+            <w:pPr>
+              <w:rPr>
+                <w:rFonts w:ascii="Segoe UI" w:hAnsi="Segoe UI" w:cs="Segoe UI"/>
+                <w:b/>
+                <w:bCs/>
+              </w:rPr>
+            </w:pPr>
+            <w:proofErr w:type="spellStart"/>
+            <w:r>
+              <w:rPr>
+                <w:rFonts w:ascii="Segoe UI" w:hAnsi="Segoe UI" w:cs="Segoe UI"/>
+                <w:b/>
+                <w:bCs/>
+              </w:rPr>
+              <w:t>Sort</w:t>
+            </w:r>
+            <w:proofErr w:type="spellEnd"/>
+            <w:r>
+              <w:rPr>
+                <w:rFonts w:ascii="Segoe UI" w:hAnsi="Segoe UI" w:cs="Segoe UI"/>
+                <w:b/>
+                <w:bCs/>
+              </w:rPr>
+              <w:t xml:space="preserve"> Key</w:t>
+            </w:r>
+          </w:p>
+        </w:tc>
+        <w:tc>
+          <w:tcPr>
+            <w:tcW w:w="2219" w:type="dxa"/>
+          </w:tcPr>
+          <w:p>
+            <w:pPr>
+              <w:rPr>
+                <w:rFonts w:ascii="Segoe UI" w:hAnsi="Segoe UI" w:cs="Segoe UI"/>
+                <w:b/>
+                <w:bCs/>
+              </w:rPr>
+            </w:pPr>
+          </w:p>
+        </w:tc>
+        <w:tc>
+          <w:tcPr>
+            <w:tcW w:w="2220" w:type="dxa"/>
+          </w:tcPr>
+          <w:p>
+            <w:pPr>
+              <w:rPr>
+                <w:rFonts w:ascii="Segoe UI" w:hAnsi="Segoe UI" w:cs="Segoe UI"/>
+                <w:b/>
+                <w:bCs/>
+              </w:rPr>
+            </w:pPr>
+          </w:p>
+        </w:tc>
+      </w:tr>
+      <w:tr>
+        <w:tc>
+          <w:tcPr>
+            <w:tcW w:w="2219" w:type="dxa"/>
+          </w:tcPr>
+          <w:p/>
+        </w:tc>
+        <w:tc>
+          <w:tcPr>
+            <w:tcW w:w="2219" w:type="dxa"/>
+          </w:tcPr>
+          <w:p/>
+        </w:tc>
+        <w:tc>
+          <w:tcPr>
+            <w:tcW w:w="2219" w:type="dxa"/>
+          </w:tcPr>
+          <w:p/>
+        </w:tc>
+        <w:tc>
+          <w:tcPr>
+            <w:tcW w:w="2219" w:type="dxa"/>
+          </w:tcPr>
+          <w:p/>
+        </w:tc>
+        <w:tc>
+          <w:tcPr>
+            <w:tcW w:w="2220" w:type="dxa"/>
+          </w:tcPr>
+          <w:p/>
+        </w:tc>
+      </w:tr>
+      <w:tr>
+        <w:tc>
+          <w:tcPr>
+            <w:tcW w:w="2219" w:type="dxa"/>
+          </w:tcPr>
+          <w:p/>
+        </w:tc>
+        <w:tc>
+          <w:tcPr>
+            <w:tcW w:w="2219" w:type="dxa"/>
+          </w:tcPr>
+          <w:p/>
+        </w:tc>
+        <w:tc>
+          <w:tcPr>
+            <w:tcW w:w="2219" w:type="dxa"/>
+          </w:tcPr>
+          <w:p/>
+        </w:tc>
+        <w:tc>
+          <w:tcPr>
+            <w:tcW w:w="2219" w:type="dxa"/>
+          </w:tcPr>
+          <w:p/>
+        </w:tc>
+        <w:tc>
+          <w:tcPr>
+            <w:tcW w:w="2220" w:type="dxa"/>
+          </w:tcPr>
+          <w:p/>
+        </w:tc>
+      </w:tr>
+    </w:tbl>
+    <w:p/>
+    <w:p/>
+    <w:p/>
+    <w:p>
+      <w:r>
+        <w:t>- Clave de ordenación (</w:t>
+      </w:r>
+      <w:proofErr w:type="spellStart"/>
+      <w:r>
+        <w:t>Sort</w:t>
+      </w:r>
+      <w:proofErr w:type="spellEnd"/>
+      <w:r>
+        <w:t xml:space="preserve"> Key): </w:t>
+      </w:r>
+    </w:p>
+    <w:p>
+      <w:r>
+        <w:t xml:space="preserve">  - Formato: "TIPO_DATO#ID"</w:t>
+      </w:r>
+    </w:p>
+    <w:p>
+      <w:r>
+        <w:t xml:space="preserve">  - Ejemplo: "METADATA", "ORDER#789"</w:t>
+      </w:r>
+    </w:p>
+    <w:p>
+      <w:r>
+        <w:t xml:space="preserve">  - Propósito: Permite almacenar diferentes tipos de datos bajo la misma clave de partición.</w:t>
+      </w:r>
+    </w:p>
+    <w:p/>
+    <w:p>
+      <w:r>
+        <w:t>- Atributos adicionales:</w:t>
+      </w:r>
+    </w:p>
+    <w:p>
+      <w:r>
+        <w:t xml:space="preserve">  - Para usuarios: nombre (cadena), email (cadena).</w:t>
+      </w:r>
+    </w:p>
+    <w:p>
+      <w:r>
+        <w:t xml:space="preserve">  - Para pedidos: fecha (cadena), total (número).</w:t>
+      </w:r>
+    </w:p>
+    <w:p/>
+    <w:p>
+      <w:r>
+        <w:t>- Índices secundarios:</w:t>
+      </w:r>
+    </w:p>
+    <w:p>
+      <w:r>
+        <w:t xml:space="preserve">  - Índice global secundario (GSI): </w:t>
+      </w:r>
+    </w:p>
+    <w:p>
+      <w:r>
+        <w:t xml:space="preserve">    - Nombre: "</w:t>
+      </w:r>
+      <w:proofErr w:type="spellStart"/>
+      <w:r>
+        <w:t>OrderDateIndex</w:t>
+      </w:r>
+      <w:proofErr w:type="spellEnd"/>
+      <w:r>
+        <w:t>"</w:t>
+      </w:r>
+    </w:p>
+    <w:p>
+      <w:r>
+        <w:t xml:space="preserve">    - Clave de partición: "fecha"</w:t>
+      </w:r>
+    </w:p>
+    <w:p>
+      <w:r>
+        <w:t xml:space="preserve">    - Clave de ordenación: "</w:t>
+      </w:r>
+      <w:proofErr w:type="spellStart"/>
+      <w:r>
+        <w:t>PartitionKey</w:t>
+      </w:r>
+      <w:proofErr w:type="spellEnd"/>
+      <w:r>
+        <w:t>"</w:t>
+      </w:r>
+    </w:p>
+    <w:p>
+      <w:r>
+        <w:t xml:space="preserve">    - Propósito: Permitir consultas rápidas por fecha.</w:t>
       </w:r>
     </w:p>
     <w:sectPr>
@@ -620,7 +4070,6 @@
   <w:style w:type="character" w:default="1" w:styleId="Fuentedeprrafopredeter">
     <w:name w:val="Default Paragraph Font"/>
     <w:uiPriority w:val="1"/>
-    <w:semiHidden/>
     <w:unhideWhenUsed/>
   </w:style>
   <w:style w:type="table" w:default="1" w:styleId="Tablanormal">
@@ -934,6 +4383,25 @@
       <w:spacing w:val="5"/>
     </w:rPr>
   </w:style>
+  <w:style w:type="table" w:styleId="Tablaconcuadrcula">
+    <w:name w:val="Table Grid"/>
+    <w:basedOn w:val="Tablanormal"/>
+    <w:uiPriority w:val="39"/>
+    <w:rsid w:val="007C0ED3"/>
+    <w:pPr>
+      <w:spacing w:after="0" w:line="240" w:lineRule="auto"/>
+    </w:pPr>
+    <w:tblPr>
+      <w:tblBorders>
+        <w:top w:val="single" w:sz="4" w:space="0" w:color="auto"/>
+        <w:left w:val="single" w:sz="4" w:space="0" w:color="auto"/>
+        <w:bottom w:val="single" w:sz="4" w:space="0" w:color="auto"/>
+        <w:right w:val="single" w:sz="4" w:space="0" w:color="auto"/>
+        <w:insideH w:val="single" w:sz="4" w:space="0" w:color="auto"/>
+        <w:insideV w:val="single" w:sz="4" w:space="0" w:color="auto"/>
+      </w:tblBorders>
+    </w:tblPr>
+  </w:style>
 </w:styles>
 </file>
 

</xml_diff>

<commit_message>
Avance en el modelo de datos de la base de datos
Se tienen ya 4 entidades bien definidas
</commit_message>
<xml_diff>
--- a/Modelado De Bases.docx
+++ b/Modelado De Bases.docx
@@ -238,27 +238,7 @@
                 <w:sz w:val="20"/>
                 <w:szCs w:val="20"/>
               </w:rPr>
-              <w:t>Identificador</w:t>
-            </w:r>
-            <w:r>
-              <w:rPr>
-                <w:b/>
-                <w:bCs/>
-                <w:color w:val="000000" w:themeColor="text1"/>
-                <w:sz w:val="20"/>
-                <w:szCs w:val="20"/>
-              </w:rPr>
-              <w:t xml:space="preserve"> de </w:t>
-            </w:r>
-            <w:r>
-              <w:rPr>
-                <w:b/>
-                <w:bCs/>
-                <w:color w:val="000000" w:themeColor="text1"/>
-                <w:sz w:val="20"/>
-                <w:szCs w:val="20"/>
-              </w:rPr>
-              <w:t>Usuario</w:t>
+              <w:t>Identificador de Usuario</w:t>
             </w:r>
           </w:p>
         </w:tc>
@@ -281,42 +261,7 @@
                 <w:sz w:val="20"/>
                 <w:szCs w:val="20"/>
               </w:rPr>
-              <w:t>I</w:t>
-            </w:r>
-            <w:r>
-              <w:rPr>
-                <w:sz w:val="20"/>
-                <w:szCs w:val="20"/>
-              </w:rPr>
-              <w:t xml:space="preserve">dentificador </w:t>
-            </w:r>
-            <w:r>
-              <w:rPr>
-                <w:sz w:val="20"/>
-                <w:szCs w:val="20"/>
-              </w:rPr>
-              <w:t>ú</w:t>
-            </w:r>
-            <w:r>
-              <w:rPr>
-                <w:sz w:val="20"/>
-                <w:szCs w:val="20"/>
-              </w:rPr>
-              <w:t xml:space="preserve">nico </w:t>
-            </w:r>
-            <w:r>
-              <w:rPr>
-                <w:sz w:val="20"/>
-                <w:szCs w:val="20"/>
-              </w:rPr>
-              <w:t>g</w:t>
-            </w:r>
-            <w:r>
-              <w:rPr>
-                <w:sz w:val="20"/>
-                <w:szCs w:val="20"/>
-              </w:rPr>
-              <w:t>enerado por el sistema</w:t>
+              <w:t>Identificador único generado por el sistema</w:t>
             </w:r>
           </w:p>
         </w:tc>
@@ -402,28 +347,7 @@
                 <w:sz w:val="20"/>
                 <w:szCs w:val="20"/>
               </w:rPr>
-              <w:t xml:space="preserve">Correo </w:t>
-            </w:r>
-            <w:r>
-              <w:rPr>
-                <w:sz w:val="20"/>
-                <w:szCs w:val="20"/>
-              </w:rPr>
-              <w:t>electrónico</w:t>
-            </w:r>
-            <w:r>
-              <w:rPr>
-                <w:sz w:val="20"/>
-                <w:szCs w:val="20"/>
-              </w:rPr>
-              <w:t xml:space="preserve"> con el que se inicia el sistem</w:t>
-            </w:r>
-            <w:r>
-              <w:rPr>
-                <w:sz w:val="20"/>
-                <w:szCs w:val="20"/>
-              </w:rPr>
-              <w:t>a.</w:t>
+              <w:t>Correo electrónico con el que se inicia el sistema.</w:t>
             </w:r>
           </w:p>
         </w:tc>
@@ -509,14 +433,7 @@
                 <w:sz w:val="20"/>
                 <w:szCs w:val="20"/>
               </w:rPr>
-              <w:t>Teléfono</w:t>
-            </w:r>
-            <w:r>
-              <w:rPr>
-                <w:sz w:val="20"/>
-                <w:szCs w:val="20"/>
-              </w:rPr>
-              <w:t xml:space="preserve"> de contacto del usuario</w:t>
+              <w:t>Teléfono de contacto del usuario</w:t>
             </w:r>
           </w:p>
         </w:tc>
@@ -579,17 +496,17 @@
                 <w:sz w:val="20"/>
                 <w:szCs w:val="20"/>
               </w:rPr>
-              <w:t>Fecha</w:t>
-            </w:r>
-            <w:r>
-              <w:rPr>
-                <w:b/>
-                <w:bCs/>
-                <w:color w:val="000000" w:themeColor="text1"/>
-                <w:sz w:val="20"/>
-                <w:szCs w:val="20"/>
-              </w:rPr>
-              <w:t xml:space="preserve"> de Creación</w:t>
+              <w:t>Fecha de Creación</w:t>
+            </w:r>
+            <w:r>
+              <w:rPr>
+                <w:b/>
+                <w:bCs/>
+                <w:color w:val="000000" w:themeColor="text1"/>
+                <w:sz w:val="20"/>
+                <w:szCs w:val="20"/>
+              </w:rPr>
+              <w:t xml:space="preserve"> del Usuario</w:t>
             </w:r>
           </w:p>
         </w:tc>
@@ -612,28 +529,7 @@
                 <w:sz w:val="20"/>
                 <w:szCs w:val="20"/>
               </w:rPr>
-              <w:t>F</w:t>
-            </w:r>
-            <w:r>
-              <w:rPr>
-                <w:sz w:val="20"/>
-                <w:szCs w:val="20"/>
-              </w:rPr>
-              <w:t xml:space="preserve">echa en que se </w:t>
-            </w:r>
-            <w:r>
-              <w:rPr>
-                <w:sz w:val="20"/>
-                <w:szCs w:val="20"/>
-              </w:rPr>
-              <w:t>creó</w:t>
-            </w:r>
-            <w:r>
-              <w:rPr>
-                <w:sz w:val="20"/>
-                <w:szCs w:val="20"/>
-              </w:rPr>
-              <w:t xml:space="preserve"> el cliente</w:t>
+              <w:t>Fecha en que se creó el cliente</w:t>
             </w:r>
           </w:p>
         </w:tc>
@@ -696,17 +592,17 @@
                 <w:sz w:val="20"/>
                 <w:szCs w:val="20"/>
               </w:rPr>
-              <w:t>Fecha</w:t>
-            </w:r>
-            <w:r>
-              <w:rPr>
-                <w:b/>
-                <w:bCs/>
-                <w:color w:val="000000" w:themeColor="text1"/>
-                <w:sz w:val="20"/>
-                <w:szCs w:val="20"/>
-              </w:rPr>
-              <w:t xml:space="preserve"> de Modificación</w:t>
+              <w:t>Fecha de Modificación</w:t>
+            </w:r>
+            <w:r>
+              <w:rPr>
+                <w:b/>
+                <w:bCs/>
+                <w:color w:val="000000" w:themeColor="text1"/>
+                <w:sz w:val="20"/>
+                <w:szCs w:val="20"/>
+              </w:rPr>
+              <w:t xml:space="preserve"> del Usuario</w:t>
             </w:r>
           </w:p>
         </w:tc>
@@ -729,21 +625,7 @@
                 <w:sz w:val="20"/>
                 <w:szCs w:val="20"/>
               </w:rPr>
-              <w:t xml:space="preserve">fecha en que se </w:t>
-            </w:r>
-            <w:r>
-              <w:rPr>
-                <w:sz w:val="20"/>
-                <w:szCs w:val="20"/>
-              </w:rPr>
-              <w:t>modificó</w:t>
-            </w:r>
-            <w:r>
-              <w:rPr>
-                <w:sz w:val="20"/>
-                <w:szCs w:val="20"/>
-              </w:rPr>
-              <w:t xml:space="preserve"> el cliente</w:t>
+              <w:t>fecha en que se modificó el cliente</w:t>
             </w:r>
           </w:p>
         </w:tc>
@@ -808,6 +690,16 @@
               </w:rPr>
               <w:t>Nombre</w:t>
             </w:r>
+            <w:r>
+              <w:rPr>
+                <w:b/>
+                <w:bCs/>
+                <w:color w:val="000000" w:themeColor="text1"/>
+                <w:sz w:val="20"/>
+                <w:szCs w:val="20"/>
+              </w:rPr>
+              <w:t xml:space="preserve"> Usuario</w:t>
+            </w:r>
           </w:p>
         </w:tc>
         <w:tc>
@@ -915,14 +807,7 @@
                 <w:sz w:val="20"/>
                 <w:szCs w:val="20"/>
               </w:rPr>
-              <w:t xml:space="preserve">Indica el estado del </w:t>
-            </w:r>
-            <w:r>
-              <w:rPr>
-                <w:sz w:val="20"/>
-                <w:szCs w:val="20"/>
-              </w:rPr>
-              <w:t>usuario</w:t>
+              <w:t>Indica el estado del usuario</w:t>
             </w:r>
             <w:r>
               <w:rPr>
@@ -992,37 +877,7 @@
                 <w:sz w:val="20"/>
                 <w:szCs w:val="20"/>
               </w:rPr>
-              <w:t>Direcci</w:t>
-            </w:r>
-            <w:r>
-              <w:rPr>
-                <w:b/>
-                <w:bCs/>
-                <w:color w:val="000000" w:themeColor="text1"/>
-                <w:sz w:val="20"/>
-                <w:szCs w:val="20"/>
-              </w:rPr>
-              <w:t>ó</w:t>
-            </w:r>
-            <w:r>
-              <w:rPr>
-                <w:b/>
-                <w:bCs/>
-                <w:color w:val="000000" w:themeColor="text1"/>
-                <w:sz w:val="20"/>
-                <w:szCs w:val="20"/>
-              </w:rPr>
-              <w:t>n</w:t>
-            </w:r>
-            <w:r>
-              <w:rPr>
-                <w:b/>
-                <w:bCs/>
-                <w:color w:val="000000" w:themeColor="text1"/>
-                <w:sz w:val="20"/>
-                <w:szCs w:val="20"/>
-              </w:rPr>
-              <w:t xml:space="preserve"> Física</w:t>
+              <w:t>Dirección Física</w:t>
             </w:r>
           </w:p>
         </w:tc>
@@ -1045,28 +900,7 @@
                 <w:sz w:val="20"/>
                 <w:szCs w:val="20"/>
               </w:rPr>
-              <w:t>Dirección</w:t>
-            </w:r>
-            <w:r>
-              <w:rPr>
-                <w:sz w:val="20"/>
-                <w:szCs w:val="20"/>
-              </w:rPr>
-              <w:t xml:space="preserve"> </w:t>
-            </w:r>
-            <w:r>
-              <w:rPr>
-                <w:sz w:val="20"/>
-                <w:szCs w:val="20"/>
-              </w:rPr>
-              <w:t>física</w:t>
-            </w:r>
-            <w:r>
-              <w:rPr>
-                <w:sz w:val="20"/>
-                <w:szCs w:val="20"/>
-              </w:rPr>
-              <w:t xml:space="preserve"> del local del vendedor</w:t>
+              <w:t>Dirección física del local del vendedor</w:t>
             </w:r>
           </w:p>
         </w:tc>
@@ -1152,14 +986,7 @@
                 <w:sz w:val="20"/>
                 <w:szCs w:val="20"/>
               </w:rPr>
-              <w:t xml:space="preserve">Permite </w:t>
-            </w:r>
-            <w:r>
-              <w:rPr>
-                <w:sz w:val="20"/>
-                <w:szCs w:val="20"/>
-              </w:rPr>
-              <w:t>diferenciar entre tipos de usuarios (administrador, vendedor, cliente).</w:t>
+              <w:t>Permite diferenciar entre tipos de usuarios (administrador, vendedor, cliente).</w:t>
             </w:r>
           </w:p>
         </w:tc>
@@ -1332,6 +1159,13 @@
                 <w:szCs w:val="20"/>
               </w:rPr>
               <w:t>Muestra la cantidad de puntos que son equivalentes a un peso que el determina para después intercambiar</w:t>
+            </w:r>
+            <w:r>
+              <w:rPr>
+                <w:sz w:val="20"/>
+                <w:szCs w:val="20"/>
+              </w:rPr>
+              <w:t xml:space="preserve"> para el caso de los vendedores y la cantidad de puntos acumulados en el caso del cliente</w:t>
             </w:r>
           </w:p>
         </w:tc>
@@ -1633,6 +1467,16 @@
               </w:rPr>
               <w:t>Nombre</w:t>
             </w:r>
+            <w:r>
+              <w:rPr>
+                <w:b/>
+                <w:bCs/>
+                <w:color w:val="000000" w:themeColor="text1"/>
+                <w:sz w:val="20"/>
+                <w:szCs w:val="20"/>
+              </w:rPr>
+              <w:t xml:space="preserve"> Producto</w:t>
+            </w:r>
           </w:p>
         </w:tc>
         <w:tc>
@@ -2503,6 +2347,16 @@
               </w:rPr>
               <w:t>Fecha de Creación</w:t>
             </w:r>
+            <w:r>
+              <w:rPr>
+                <w:b/>
+                <w:bCs/>
+                <w:color w:val="000000" w:themeColor="text1"/>
+                <w:sz w:val="20"/>
+                <w:szCs w:val="20"/>
+              </w:rPr>
+              <w:t xml:space="preserve"> del Producto</w:t>
+            </w:r>
           </w:p>
         </w:tc>
         <w:tc>
@@ -2589,6 +2443,16 @@
               </w:rPr>
               <w:t>Fecha de Modificación</w:t>
             </w:r>
+            <w:r>
+              <w:rPr>
+                <w:b/>
+                <w:bCs/>
+                <w:color w:val="000000" w:themeColor="text1"/>
+                <w:sz w:val="20"/>
+                <w:szCs w:val="20"/>
+              </w:rPr>
+              <w:t xml:space="preserve"> del Producto</w:t>
+            </w:r>
           </w:p>
         </w:tc>
         <w:tc>
@@ -2789,28 +2653,19 @@
         <w:tc>
           <w:tcPr>
             <w:tcW w:w="3699" w:type="dxa"/>
-            <w:shd w:val="clear" w:color="auto" w:fill="D9F2D0" w:themeFill="accent6" w:themeFillTint="33"/>
-            <w:vAlign w:val="center"/>
-          </w:tcPr>
-          <w:p>
-            <w:pPr>
-              <w:jc w:val="center"/>
-              <w:rPr>
-                <w:b/>
-                <w:bCs/>
-                <w:sz w:val="20"/>
-                <w:szCs w:val="20"/>
-              </w:rPr>
-            </w:pPr>
-            <w:r>
-              <w:rPr>
-                <w:b/>
-                <w:bCs/>
-                <w:sz w:val="20"/>
-                <w:szCs w:val="20"/>
-              </w:rPr>
-              <w:t xml:space="preserve">No </w:t>
-            </w:r>
+            <w:shd w:val="clear" w:color="auto" w:fill="FFABAB"/>
+            <w:vAlign w:val="center"/>
+          </w:tcPr>
+          <w:p>
+            <w:pPr>
+              <w:jc w:val="center"/>
+              <w:rPr>
+                <w:b/>
+                <w:bCs/>
+                <w:sz w:val="20"/>
+                <w:szCs w:val="20"/>
+              </w:rPr>
+            </w:pPr>
             <w:r>
               <w:rPr>
                 <w:b/>
@@ -2990,14 +2845,7 @@
                 <w:sz w:val="20"/>
                 <w:szCs w:val="20"/>
               </w:rPr>
-              <w:t>Guarda los posibles impuestos</w:t>
-            </w:r>
-            <w:r>
-              <w:rPr>
-                <w:sz w:val="20"/>
-                <w:szCs w:val="20"/>
-              </w:rPr>
-              <w:t xml:space="preserve"> a</w:t>
+              <w:t>Guarda los posibles impuestos a</w:t>
             </w:r>
             <w:r>
               <w:rPr>
@@ -3090,7 +2938,21 @@
                 <w:sz w:val="20"/>
                 <w:szCs w:val="20"/>
               </w:rPr>
-              <w:t>Indica el estado del producto (Disponible, Agotado)</w:t>
+              <w:t>Indica el estado del producto (Disponible, Agotado</w:t>
+            </w:r>
+            <w:r>
+              <w:rPr>
+                <w:sz w:val="20"/>
+                <w:szCs w:val="20"/>
+              </w:rPr>
+              <w:t>, Suspendido</w:t>
+            </w:r>
+            <w:r>
+              <w:rPr>
+                <w:sz w:val="20"/>
+                <w:szCs w:val="20"/>
+              </w:rPr>
+              <w:t>)</w:t>
             </w:r>
           </w:p>
         </w:tc>
@@ -3122,7 +2984,1635 @@
           </w:p>
         </w:tc>
       </w:tr>
+      <w:tr>
+        <w:trPr>
+          <w:gridAfter w:val="1"/>
+          <w:wAfter w:w="17" w:type="dxa"/>
+          <w:trHeight w:val="567"/>
+        </w:trPr>
+        <w:tc>
+          <w:tcPr>
+            <w:tcW w:w="2614" w:type="dxa"/>
+            <w:shd w:val="clear" w:color="auto" w:fill="F2CEED" w:themeFill="accent5" w:themeFillTint="33"/>
+            <w:vAlign w:val="center"/>
+          </w:tcPr>
+          <w:p>
+            <w:pPr>
+              <w:jc w:val="center"/>
+              <w:rPr>
+                <w:b/>
+                <w:bCs/>
+                <w:color w:val="000000" w:themeColor="text1"/>
+                <w:sz w:val="20"/>
+                <w:szCs w:val="20"/>
+              </w:rPr>
+            </w:pPr>
+            <w:r>
+              <w:rPr>
+                <w:b/>
+                <w:bCs/>
+                <w:color w:val="000000" w:themeColor="text1"/>
+                <w:sz w:val="20"/>
+                <w:szCs w:val="20"/>
+              </w:rPr>
+              <w:t>Puntos Acumulables</w:t>
+            </w:r>
+          </w:p>
+        </w:tc>
+        <w:tc>
+          <w:tcPr>
+            <w:tcW w:w="4434" w:type="dxa"/>
+            <w:shd w:val="clear" w:color="auto" w:fill="CAEDFB" w:themeFill="accent4" w:themeFillTint="33"/>
+            <w:vAlign w:val="center"/>
+          </w:tcPr>
+          <w:p>
+            <w:pPr>
+              <w:jc w:val="center"/>
+              <w:rPr>
+                <w:sz w:val="20"/>
+                <w:szCs w:val="20"/>
+              </w:rPr>
+            </w:pPr>
+            <w:r>
+              <w:rPr>
+                <w:sz w:val="20"/>
+                <w:szCs w:val="20"/>
+              </w:rPr>
+              <w:t>Indica la cantidad de puntos que te da este producto</w:t>
+            </w:r>
+          </w:p>
+        </w:tc>
+        <w:tc>
+          <w:tcPr>
+            <w:tcW w:w="3699" w:type="dxa"/>
+            <w:shd w:val="clear" w:color="auto" w:fill="D9F2D0" w:themeFill="accent6" w:themeFillTint="33"/>
+            <w:vAlign w:val="center"/>
+          </w:tcPr>
+          <w:p>
+            <w:pPr>
+              <w:jc w:val="center"/>
+              <w:rPr>
+                <w:b/>
+                <w:bCs/>
+                <w:sz w:val="20"/>
+                <w:szCs w:val="20"/>
+              </w:rPr>
+            </w:pPr>
+            <w:r>
+              <w:rPr>
+                <w:b/>
+                <w:bCs/>
+                <w:sz w:val="20"/>
+                <w:szCs w:val="20"/>
+              </w:rPr>
+              <w:t xml:space="preserve">No </w:t>
+            </w:r>
+            <w:r>
+              <w:rPr>
+                <w:b/>
+                <w:bCs/>
+                <w:sz w:val="20"/>
+                <w:szCs w:val="20"/>
+              </w:rPr>
+              <w:t>Obligatorio</w:t>
+            </w:r>
+          </w:p>
+        </w:tc>
+      </w:tr>
     </w:tbl>
+    <w:p/>
+    <w:p/>
+    <w:p>
+      <w:r>
+        <w:br w:type="page"/>
+      </w:r>
+    </w:p>
+    <w:tbl>
+      <w:tblPr>
+        <w:tblStyle w:val="Tablaconcuadrcula"/>
+        <w:tblW w:w="0" w:type="auto"/>
+        <w:tblLook w:val="04A0" w:firstRow="1" w:lastRow="0" w:firstColumn="1" w:lastColumn="0" w:noHBand="0" w:noVBand="1"/>
+      </w:tblPr>
+      <w:tblGrid>
+        <w:gridCol w:w="2614"/>
+        <w:gridCol w:w="4434"/>
+        <w:gridCol w:w="3699"/>
+        <w:gridCol w:w="17"/>
+      </w:tblGrid>
+      <w:tr>
+        <w:tc>
+          <w:tcPr>
+            <w:tcW w:w="10764" w:type="dxa"/>
+            <w:gridSpan w:val="4"/>
+            <w:shd w:val="clear" w:color="auto" w:fill="000000" w:themeFill="text1"/>
+          </w:tcPr>
+          <w:p>
+            <w:pPr>
+              <w:jc w:val="center"/>
+              <w:rPr>
+                <w:b/>
+                <w:bCs/>
+              </w:rPr>
+            </w:pPr>
+            <w:r>
+              <w:rPr>
+                <w:b/>
+                <w:bCs/>
+                <w:color w:val="FFFFFF" w:themeColor="background1"/>
+                <w:sz w:val="32"/>
+                <w:szCs w:val="32"/>
+              </w:rPr>
+              <w:lastRenderedPageBreak/>
+              <w:t xml:space="preserve">Entidad </w:t>
+            </w:r>
+            <w:r>
+              <w:rPr>
+                <w:b/>
+                <w:bCs/>
+                <w:color w:val="FFFFFF" w:themeColor="background1"/>
+                <w:sz w:val="32"/>
+                <w:szCs w:val="32"/>
+              </w:rPr>
+              <w:t xml:space="preserve">Categorías </w:t>
+            </w:r>
+          </w:p>
+        </w:tc>
+      </w:tr>
+      <w:tr>
+        <w:trPr>
+          <w:gridAfter w:val="1"/>
+          <w:wAfter w:w="17" w:type="dxa"/>
+        </w:trPr>
+        <w:tc>
+          <w:tcPr>
+            <w:tcW w:w="2614" w:type="dxa"/>
+            <w:shd w:val="clear" w:color="auto" w:fill="A02B93" w:themeFill="accent5"/>
+            <w:vAlign w:val="center"/>
+          </w:tcPr>
+          <w:p>
+            <w:pPr>
+              <w:jc w:val="center"/>
+              <w:rPr>
+                <w:b/>
+                <w:bCs/>
+                <w:sz w:val="24"/>
+                <w:szCs w:val="24"/>
+              </w:rPr>
+            </w:pPr>
+            <w:r>
+              <w:rPr>
+                <w:b/>
+                <w:bCs/>
+                <w:color w:val="FFFFFF" w:themeColor="background1"/>
+                <w:sz w:val="24"/>
+                <w:szCs w:val="24"/>
+              </w:rPr>
+              <w:t>Atributo</w:t>
+            </w:r>
+          </w:p>
+        </w:tc>
+        <w:tc>
+          <w:tcPr>
+            <w:tcW w:w="4434" w:type="dxa"/>
+            <w:shd w:val="clear" w:color="auto" w:fill="00B0F0"/>
+            <w:vAlign w:val="center"/>
+          </w:tcPr>
+          <w:p>
+            <w:pPr>
+              <w:jc w:val="center"/>
+              <w:rPr>
+                <w:b/>
+                <w:bCs/>
+                <w:sz w:val="24"/>
+                <w:szCs w:val="24"/>
+              </w:rPr>
+            </w:pPr>
+            <w:r>
+              <w:rPr>
+                <w:b/>
+                <w:bCs/>
+                <w:color w:val="FFFFFF" w:themeColor="background1"/>
+                <w:sz w:val="24"/>
+                <w:szCs w:val="24"/>
+              </w:rPr>
+              <w:t>Descripción</w:t>
+            </w:r>
+          </w:p>
+        </w:tc>
+        <w:tc>
+          <w:tcPr>
+            <w:tcW w:w="3699" w:type="dxa"/>
+            <w:shd w:val="clear" w:color="auto" w:fill="FFC000"/>
+            <w:vAlign w:val="center"/>
+          </w:tcPr>
+          <w:p>
+            <w:pPr>
+              <w:jc w:val="center"/>
+              <w:rPr>
+                <w:b/>
+                <w:bCs/>
+                <w:sz w:val="24"/>
+                <w:szCs w:val="24"/>
+              </w:rPr>
+            </w:pPr>
+            <w:r>
+              <w:rPr>
+                <w:b/>
+                <w:bCs/>
+                <w:sz w:val="24"/>
+                <w:szCs w:val="24"/>
+              </w:rPr>
+              <w:t>Carácter del campo</w:t>
+            </w:r>
+          </w:p>
+        </w:tc>
+      </w:tr>
+      <w:tr>
+        <w:trPr>
+          <w:gridAfter w:val="1"/>
+          <w:wAfter w:w="17" w:type="dxa"/>
+          <w:trHeight w:val="567"/>
+        </w:trPr>
+        <w:tc>
+          <w:tcPr>
+            <w:tcW w:w="2614" w:type="dxa"/>
+            <w:shd w:val="clear" w:color="auto" w:fill="F2CEED" w:themeFill="accent5" w:themeFillTint="33"/>
+            <w:vAlign w:val="center"/>
+          </w:tcPr>
+          <w:p>
+            <w:pPr>
+              <w:jc w:val="center"/>
+              <w:rPr>
+                <w:b/>
+                <w:bCs/>
+                <w:color w:val="000000" w:themeColor="text1"/>
+                <w:sz w:val="20"/>
+                <w:szCs w:val="20"/>
+              </w:rPr>
+            </w:pPr>
+            <w:r>
+              <w:rPr>
+                <w:b/>
+                <w:bCs/>
+                <w:color w:val="000000" w:themeColor="text1"/>
+                <w:sz w:val="20"/>
+                <w:szCs w:val="20"/>
+              </w:rPr>
+              <w:t>Identificador</w:t>
+            </w:r>
+            <w:r>
+              <w:rPr>
+                <w:b/>
+                <w:bCs/>
+                <w:color w:val="000000" w:themeColor="text1"/>
+                <w:sz w:val="20"/>
+                <w:szCs w:val="20"/>
+              </w:rPr>
+              <w:t xml:space="preserve"> </w:t>
+            </w:r>
+            <w:r>
+              <w:rPr>
+                <w:b/>
+                <w:bCs/>
+                <w:color w:val="000000" w:themeColor="text1"/>
+                <w:sz w:val="20"/>
+                <w:szCs w:val="20"/>
+              </w:rPr>
+              <w:t>Categoría</w:t>
+            </w:r>
+          </w:p>
+        </w:tc>
+        <w:tc>
+          <w:tcPr>
+            <w:tcW w:w="4434" w:type="dxa"/>
+            <w:shd w:val="clear" w:color="auto" w:fill="CAEDFB" w:themeFill="accent4" w:themeFillTint="33"/>
+            <w:vAlign w:val="center"/>
+          </w:tcPr>
+          <w:p>
+            <w:pPr>
+              <w:jc w:val="center"/>
+              <w:rPr>
+                <w:sz w:val="20"/>
+                <w:szCs w:val="20"/>
+              </w:rPr>
+            </w:pPr>
+            <w:r>
+              <w:rPr>
+                <w:sz w:val="20"/>
+                <w:szCs w:val="20"/>
+              </w:rPr>
+              <w:t>Identificador único generado por el sistema</w:t>
+            </w:r>
+          </w:p>
+        </w:tc>
+        <w:tc>
+          <w:tcPr>
+            <w:tcW w:w="3699" w:type="dxa"/>
+            <w:shd w:val="clear" w:color="auto" w:fill="FFABAB"/>
+            <w:vAlign w:val="center"/>
+          </w:tcPr>
+          <w:p>
+            <w:pPr>
+              <w:jc w:val="center"/>
+              <w:rPr>
+                <w:b/>
+                <w:bCs/>
+                <w:sz w:val="20"/>
+                <w:szCs w:val="20"/>
+              </w:rPr>
+            </w:pPr>
+            <w:r>
+              <w:rPr>
+                <w:b/>
+                <w:bCs/>
+                <w:sz w:val="20"/>
+                <w:szCs w:val="20"/>
+              </w:rPr>
+              <w:t xml:space="preserve">Obligatorio </w:t>
+            </w:r>
+          </w:p>
+        </w:tc>
+      </w:tr>
+      <w:tr>
+        <w:trPr>
+          <w:gridAfter w:val="1"/>
+          <w:wAfter w:w="17" w:type="dxa"/>
+          <w:trHeight w:val="567"/>
+        </w:trPr>
+        <w:tc>
+          <w:tcPr>
+            <w:tcW w:w="2614" w:type="dxa"/>
+            <w:shd w:val="clear" w:color="auto" w:fill="F2CEED" w:themeFill="accent5" w:themeFillTint="33"/>
+            <w:vAlign w:val="center"/>
+          </w:tcPr>
+          <w:p>
+            <w:pPr>
+              <w:jc w:val="center"/>
+              <w:rPr>
+                <w:b/>
+                <w:bCs/>
+                <w:color w:val="000000" w:themeColor="text1"/>
+                <w:sz w:val="20"/>
+                <w:szCs w:val="20"/>
+              </w:rPr>
+            </w:pPr>
+            <w:r>
+              <w:rPr>
+                <w:b/>
+                <w:bCs/>
+                <w:color w:val="000000" w:themeColor="text1"/>
+                <w:sz w:val="20"/>
+                <w:szCs w:val="20"/>
+              </w:rPr>
+              <w:t>Nombre</w:t>
+            </w:r>
+            <w:r>
+              <w:rPr>
+                <w:b/>
+                <w:bCs/>
+                <w:color w:val="000000" w:themeColor="text1"/>
+                <w:sz w:val="20"/>
+                <w:szCs w:val="20"/>
+              </w:rPr>
+              <w:t xml:space="preserve"> Categorías</w:t>
+            </w:r>
+          </w:p>
+        </w:tc>
+        <w:tc>
+          <w:tcPr>
+            <w:tcW w:w="4434" w:type="dxa"/>
+            <w:shd w:val="clear" w:color="auto" w:fill="CAEDFB" w:themeFill="accent4" w:themeFillTint="33"/>
+            <w:vAlign w:val="center"/>
+          </w:tcPr>
+          <w:p>
+            <w:pPr>
+              <w:jc w:val="center"/>
+              <w:rPr>
+                <w:sz w:val="20"/>
+                <w:szCs w:val="20"/>
+              </w:rPr>
+            </w:pPr>
+            <w:r>
+              <w:rPr>
+                <w:sz w:val="20"/>
+                <w:szCs w:val="20"/>
+              </w:rPr>
+              <w:t xml:space="preserve">Indica el nombre de la categoría. </w:t>
+            </w:r>
+          </w:p>
+        </w:tc>
+        <w:tc>
+          <w:tcPr>
+            <w:tcW w:w="3699" w:type="dxa"/>
+            <w:shd w:val="clear" w:color="auto" w:fill="FFABAB"/>
+            <w:vAlign w:val="center"/>
+          </w:tcPr>
+          <w:p>
+            <w:pPr>
+              <w:jc w:val="center"/>
+              <w:rPr>
+                <w:b/>
+                <w:bCs/>
+                <w:sz w:val="20"/>
+                <w:szCs w:val="20"/>
+              </w:rPr>
+            </w:pPr>
+            <w:r>
+              <w:rPr>
+                <w:b/>
+                <w:bCs/>
+                <w:sz w:val="20"/>
+                <w:szCs w:val="20"/>
+              </w:rPr>
+              <w:t>Obligatorio</w:t>
+            </w:r>
+          </w:p>
+        </w:tc>
+      </w:tr>
+      <w:tr>
+        <w:trPr>
+          <w:gridAfter w:val="1"/>
+          <w:wAfter w:w="17" w:type="dxa"/>
+          <w:trHeight w:val="567"/>
+        </w:trPr>
+        <w:tc>
+          <w:tcPr>
+            <w:tcW w:w="2614" w:type="dxa"/>
+            <w:shd w:val="clear" w:color="auto" w:fill="F2CEED" w:themeFill="accent5" w:themeFillTint="33"/>
+            <w:vAlign w:val="center"/>
+          </w:tcPr>
+          <w:p>
+            <w:pPr>
+              <w:jc w:val="center"/>
+              <w:rPr>
+                <w:b/>
+                <w:bCs/>
+                <w:color w:val="000000" w:themeColor="text1"/>
+                <w:sz w:val="20"/>
+                <w:szCs w:val="20"/>
+              </w:rPr>
+            </w:pPr>
+            <w:r>
+              <w:rPr>
+                <w:b/>
+                <w:bCs/>
+                <w:color w:val="000000" w:themeColor="text1"/>
+                <w:sz w:val="20"/>
+                <w:szCs w:val="20"/>
+              </w:rPr>
+              <w:t>Descripción</w:t>
+            </w:r>
+          </w:p>
+        </w:tc>
+        <w:tc>
+          <w:tcPr>
+            <w:tcW w:w="4434" w:type="dxa"/>
+            <w:shd w:val="clear" w:color="auto" w:fill="CAEDFB" w:themeFill="accent4" w:themeFillTint="33"/>
+            <w:vAlign w:val="center"/>
+          </w:tcPr>
+          <w:p>
+            <w:pPr>
+              <w:jc w:val="center"/>
+              <w:rPr>
+                <w:sz w:val="20"/>
+                <w:szCs w:val="20"/>
+              </w:rPr>
+            </w:pPr>
+            <w:r>
+              <w:rPr>
+                <w:sz w:val="20"/>
+                <w:szCs w:val="20"/>
+              </w:rPr>
+              <w:t>Indica una descripción de la categoría</w:t>
+            </w:r>
+          </w:p>
+        </w:tc>
+        <w:tc>
+          <w:tcPr>
+            <w:tcW w:w="3699" w:type="dxa"/>
+            <w:shd w:val="clear" w:color="auto" w:fill="FFABAB"/>
+            <w:vAlign w:val="center"/>
+          </w:tcPr>
+          <w:p>
+            <w:pPr>
+              <w:jc w:val="center"/>
+              <w:rPr>
+                <w:b/>
+                <w:bCs/>
+                <w:sz w:val="20"/>
+                <w:szCs w:val="20"/>
+              </w:rPr>
+            </w:pPr>
+            <w:r>
+              <w:rPr>
+                <w:b/>
+                <w:bCs/>
+                <w:sz w:val="20"/>
+                <w:szCs w:val="20"/>
+              </w:rPr>
+              <w:t>Obligatorio</w:t>
+            </w:r>
+          </w:p>
+        </w:tc>
+      </w:tr>
+      <w:tr>
+        <w:trPr>
+          <w:gridAfter w:val="1"/>
+          <w:wAfter w:w="17" w:type="dxa"/>
+          <w:trHeight w:val="567"/>
+        </w:trPr>
+        <w:tc>
+          <w:tcPr>
+            <w:tcW w:w="2614" w:type="dxa"/>
+            <w:shd w:val="clear" w:color="auto" w:fill="F2CEED" w:themeFill="accent5" w:themeFillTint="33"/>
+            <w:vAlign w:val="center"/>
+          </w:tcPr>
+          <w:p>
+            <w:pPr>
+              <w:jc w:val="center"/>
+              <w:rPr>
+                <w:b/>
+                <w:bCs/>
+                <w:color w:val="000000" w:themeColor="text1"/>
+                <w:sz w:val="20"/>
+                <w:szCs w:val="20"/>
+              </w:rPr>
+            </w:pPr>
+            <w:r>
+              <w:rPr>
+                <w:b/>
+                <w:bCs/>
+                <w:color w:val="000000" w:themeColor="text1"/>
+                <w:sz w:val="20"/>
+                <w:szCs w:val="20"/>
+              </w:rPr>
+              <w:t>Fecha de Creación</w:t>
+            </w:r>
+          </w:p>
+        </w:tc>
+        <w:tc>
+          <w:tcPr>
+            <w:tcW w:w="4434" w:type="dxa"/>
+            <w:shd w:val="clear" w:color="auto" w:fill="CAEDFB" w:themeFill="accent4" w:themeFillTint="33"/>
+            <w:vAlign w:val="center"/>
+          </w:tcPr>
+          <w:p>
+            <w:pPr>
+              <w:jc w:val="center"/>
+              <w:rPr>
+                <w:sz w:val="20"/>
+                <w:szCs w:val="20"/>
+              </w:rPr>
+            </w:pPr>
+            <w:r>
+              <w:rPr>
+                <w:sz w:val="20"/>
+                <w:szCs w:val="20"/>
+              </w:rPr>
+              <w:t xml:space="preserve">Fecha en que se creó </w:t>
+            </w:r>
+            <w:r>
+              <w:rPr>
+                <w:sz w:val="20"/>
+                <w:szCs w:val="20"/>
+              </w:rPr>
+              <w:t xml:space="preserve">la categoría. </w:t>
+            </w:r>
+          </w:p>
+        </w:tc>
+        <w:tc>
+          <w:tcPr>
+            <w:tcW w:w="3699" w:type="dxa"/>
+            <w:shd w:val="clear" w:color="auto" w:fill="FFABAB"/>
+            <w:vAlign w:val="center"/>
+          </w:tcPr>
+          <w:p>
+            <w:pPr>
+              <w:jc w:val="center"/>
+              <w:rPr>
+                <w:b/>
+                <w:bCs/>
+                <w:sz w:val="20"/>
+                <w:szCs w:val="20"/>
+              </w:rPr>
+            </w:pPr>
+            <w:r>
+              <w:rPr>
+                <w:b/>
+                <w:bCs/>
+                <w:sz w:val="20"/>
+                <w:szCs w:val="20"/>
+              </w:rPr>
+              <w:t>Obligatorio</w:t>
+            </w:r>
+          </w:p>
+        </w:tc>
+      </w:tr>
+      <w:tr>
+        <w:trPr>
+          <w:gridAfter w:val="1"/>
+          <w:wAfter w:w="17" w:type="dxa"/>
+          <w:trHeight w:val="567"/>
+        </w:trPr>
+        <w:tc>
+          <w:tcPr>
+            <w:tcW w:w="2614" w:type="dxa"/>
+            <w:shd w:val="clear" w:color="auto" w:fill="F2CEED" w:themeFill="accent5" w:themeFillTint="33"/>
+            <w:vAlign w:val="center"/>
+          </w:tcPr>
+          <w:p>
+            <w:pPr>
+              <w:jc w:val="center"/>
+              <w:rPr>
+                <w:b/>
+                <w:bCs/>
+                <w:color w:val="000000" w:themeColor="text1"/>
+                <w:sz w:val="20"/>
+                <w:szCs w:val="20"/>
+              </w:rPr>
+            </w:pPr>
+            <w:r>
+              <w:rPr>
+                <w:b/>
+                <w:bCs/>
+                <w:color w:val="000000" w:themeColor="text1"/>
+                <w:sz w:val="20"/>
+                <w:szCs w:val="20"/>
+              </w:rPr>
+              <w:t>Fecha de Modificación</w:t>
+            </w:r>
+          </w:p>
+        </w:tc>
+        <w:tc>
+          <w:tcPr>
+            <w:tcW w:w="4434" w:type="dxa"/>
+            <w:shd w:val="clear" w:color="auto" w:fill="CAEDFB" w:themeFill="accent4" w:themeFillTint="33"/>
+            <w:vAlign w:val="center"/>
+          </w:tcPr>
+          <w:p>
+            <w:pPr>
+              <w:jc w:val="center"/>
+              <w:rPr>
+                <w:sz w:val="20"/>
+                <w:szCs w:val="20"/>
+              </w:rPr>
+            </w:pPr>
+            <w:r>
+              <w:rPr>
+                <w:sz w:val="20"/>
+                <w:szCs w:val="20"/>
+              </w:rPr>
+              <w:t xml:space="preserve">fecha en que se modificó </w:t>
+            </w:r>
+            <w:r>
+              <w:rPr>
+                <w:sz w:val="20"/>
+                <w:szCs w:val="20"/>
+              </w:rPr>
+              <w:t>la categoría.</w:t>
+            </w:r>
+          </w:p>
+        </w:tc>
+        <w:tc>
+          <w:tcPr>
+            <w:tcW w:w="3699" w:type="dxa"/>
+            <w:shd w:val="clear" w:color="auto" w:fill="FFABAB"/>
+            <w:vAlign w:val="center"/>
+          </w:tcPr>
+          <w:p>
+            <w:pPr>
+              <w:jc w:val="center"/>
+              <w:rPr>
+                <w:b/>
+                <w:bCs/>
+                <w:sz w:val="20"/>
+                <w:szCs w:val="20"/>
+              </w:rPr>
+            </w:pPr>
+            <w:r>
+              <w:rPr>
+                <w:b/>
+                <w:bCs/>
+                <w:sz w:val="20"/>
+                <w:szCs w:val="20"/>
+              </w:rPr>
+              <w:t>Obligatorio</w:t>
+            </w:r>
+          </w:p>
+        </w:tc>
+      </w:tr>
+      <w:tr>
+        <w:trPr>
+          <w:gridAfter w:val="1"/>
+          <w:wAfter w:w="17" w:type="dxa"/>
+          <w:trHeight w:val="567"/>
+        </w:trPr>
+        <w:tc>
+          <w:tcPr>
+            <w:tcW w:w="2614" w:type="dxa"/>
+            <w:shd w:val="clear" w:color="auto" w:fill="F2CEED" w:themeFill="accent5" w:themeFillTint="33"/>
+            <w:vAlign w:val="center"/>
+          </w:tcPr>
+          <w:p>
+            <w:pPr>
+              <w:jc w:val="center"/>
+              <w:rPr>
+                <w:b/>
+                <w:bCs/>
+                <w:color w:val="000000" w:themeColor="text1"/>
+                <w:sz w:val="20"/>
+                <w:szCs w:val="20"/>
+              </w:rPr>
+            </w:pPr>
+            <w:r>
+              <w:rPr>
+                <w:b/>
+                <w:bCs/>
+                <w:color w:val="000000" w:themeColor="text1"/>
+                <w:sz w:val="20"/>
+                <w:szCs w:val="20"/>
+              </w:rPr>
+              <w:t>Estatus</w:t>
+            </w:r>
+          </w:p>
+        </w:tc>
+        <w:tc>
+          <w:tcPr>
+            <w:tcW w:w="4434" w:type="dxa"/>
+            <w:shd w:val="clear" w:color="auto" w:fill="CAEDFB" w:themeFill="accent4" w:themeFillTint="33"/>
+            <w:vAlign w:val="center"/>
+          </w:tcPr>
+          <w:p>
+            <w:pPr>
+              <w:jc w:val="center"/>
+              <w:rPr>
+                <w:sz w:val="20"/>
+                <w:szCs w:val="20"/>
+              </w:rPr>
+            </w:pPr>
+            <w:r>
+              <w:rPr>
+                <w:sz w:val="20"/>
+                <w:szCs w:val="20"/>
+              </w:rPr>
+              <w:t>Nombre del usuario</w:t>
+            </w:r>
+          </w:p>
+        </w:tc>
+        <w:tc>
+          <w:tcPr>
+            <w:tcW w:w="3699" w:type="dxa"/>
+            <w:shd w:val="clear" w:color="auto" w:fill="FFABAB"/>
+            <w:vAlign w:val="center"/>
+          </w:tcPr>
+          <w:p>
+            <w:pPr>
+              <w:jc w:val="center"/>
+              <w:rPr>
+                <w:b/>
+                <w:bCs/>
+                <w:sz w:val="20"/>
+                <w:szCs w:val="20"/>
+              </w:rPr>
+            </w:pPr>
+            <w:r>
+              <w:rPr>
+                <w:b/>
+                <w:bCs/>
+                <w:sz w:val="20"/>
+                <w:szCs w:val="20"/>
+              </w:rPr>
+              <w:t>Obligatorio</w:t>
+            </w:r>
+          </w:p>
+        </w:tc>
+      </w:tr>
+    </w:tbl>
+    <w:p/>
+    <w:p>
+      <w:r>
+        <w:br w:type="page"/>
+      </w:r>
+    </w:p>
+    <w:tbl>
+      <w:tblPr>
+        <w:tblStyle w:val="Tablaconcuadrcula"/>
+        <w:tblW w:w="0" w:type="auto"/>
+        <w:tblLook w:val="04A0" w:firstRow="1" w:lastRow="0" w:firstColumn="1" w:lastColumn="0" w:noHBand="0" w:noVBand="1"/>
+      </w:tblPr>
+      <w:tblGrid>
+        <w:gridCol w:w="2614"/>
+        <w:gridCol w:w="4434"/>
+        <w:gridCol w:w="3699"/>
+        <w:gridCol w:w="17"/>
+      </w:tblGrid>
+      <w:tr>
+        <w:tc>
+          <w:tcPr>
+            <w:tcW w:w="10764" w:type="dxa"/>
+            <w:gridSpan w:val="4"/>
+            <w:shd w:val="clear" w:color="auto" w:fill="000000" w:themeFill="text1"/>
+          </w:tcPr>
+          <w:p>
+            <w:pPr>
+              <w:jc w:val="center"/>
+              <w:rPr>
+                <w:b/>
+                <w:bCs/>
+              </w:rPr>
+            </w:pPr>
+            <w:r>
+              <w:rPr>
+                <w:b/>
+                <w:bCs/>
+                <w:color w:val="FFFFFF" w:themeColor="background1"/>
+                <w:sz w:val="32"/>
+                <w:szCs w:val="32"/>
+              </w:rPr>
+              <w:lastRenderedPageBreak/>
+              <w:t xml:space="preserve">Entidad </w:t>
+            </w:r>
+            <w:r>
+              <w:rPr>
+                <w:b/>
+                <w:bCs/>
+                <w:color w:val="FFFFFF" w:themeColor="background1"/>
+                <w:sz w:val="32"/>
+                <w:szCs w:val="32"/>
+              </w:rPr>
+              <w:t xml:space="preserve">Proveedores </w:t>
+            </w:r>
+          </w:p>
+        </w:tc>
+      </w:tr>
+      <w:tr>
+        <w:trPr>
+          <w:gridAfter w:val="1"/>
+          <w:wAfter w:w="17" w:type="dxa"/>
+        </w:trPr>
+        <w:tc>
+          <w:tcPr>
+            <w:tcW w:w="2614" w:type="dxa"/>
+            <w:shd w:val="clear" w:color="auto" w:fill="A02B93" w:themeFill="accent5"/>
+            <w:vAlign w:val="center"/>
+          </w:tcPr>
+          <w:p>
+            <w:pPr>
+              <w:jc w:val="center"/>
+              <w:rPr>
+                <w:b/>
+                <w:bCs/>
+                <w:sz w:val="24"/>
+                <w:szCs w:val="24"/>
+              </w:rPr>
+            </w:pPr>
+            <w:r>
+              <w:rPr>
+                <w:b/>
+                <w:bCs/>
+                <w:color w:val="FFFFFF" w:themeColor="background1"/>
+                <w:sz w:val="24"/>
+                <w:szCs w:val="24"/>
+              </w:rPr>
+              <w:t>Atributo</w:t>
+            </w:r>
+          </w:p>
+        </w:tc>
+        <w:tc>
+          <w:tcPr>
+            <w:tcW w:w="4434" w:type="dxa"/>
+            <w:shd w:val="clear" w:color="auto" w:fill="00B0F0"/>
+            <w:vAlign w:val="center"/>
+          </w:tcPr>
+          <w:p>
+            <w:pPr>
+              <w:jc w:val="center"/>
+              <w:rPr>
+                <w:b/>
+                <w:bCs/>
+                <w:sz w:val="24"/>
+                <w:szCs w:val="24"/>
+              </w:rPr>
+            </w:pPr>
+            <w:r>
+              <w:rPr>
+                <w:b/>
+                <w:bCs/>
+                <w:color w:val="FFFFFF" w:themeColor="background1"/>
+                <w:sz w:val="24"/>
+                <w:szCs w:val="24"/>
+              </w:rPr>
+              <w:t>Descripción</w:t>
+            </w:r>
+          </w:p>
+        </w:tc>
+        <w:tc>
+          <w:tcPr>
+            <w:tcW w:w="3699" w:type="dxa"/>
+            <w:shd w:val="clear" w:color="auto" w:fill="FFC000"/>
+            <w:vAlign w:val="center"/>
+          </w:tcPr>
+          <w:p>
+            <w:pPr>
+              <w:jc w:val="center"/>
+              <w:rPr>
+                <w:b/>
+                <w:bCs/>
+                <w:sz w:val="24"/>
+                <w:szCs w:val="24"/>
+              </w:rPr>
+            </w:pPr>
+            <w:r>
+              <w:rPr>
+                <w:b/>
+                <w:bCs/>
+                <w:sz w:val="24"/>
+                <w:szCs w:val="24"/>
+              </w:rPr>
+              <w:t>Carácter del campo</w:t>
+            </w:r>
+          </w:p>
+        </w:tc>
+      </w:tr>
+      <w:tr>
+        <w:trPr>
+          <w:gridAfter w:val="1"/>
+          <w:wAfter w:w="17" w:type="dxa"/>
+          <w:trHeight w:val="567"/>
+        </w:trPr>
+        <w:tc>
+          <w:tcPr>
+            <w:tcW w:w="2614" w:type="dxa"/>
+            <w:shd w:val="clear" w:color="auto" w:fill="F2CEED" w:themeFill="accent5" w:themeFillTint="33"/>
+            <w:vAlign w:val="center"/>
+          </w:tcPr>
+          <w:p>
+            <w:pPr>
+              <w:jc w:val="center"/>
+              <w:rPr>
+                <w:b/>
+                <w:bCs/>
+                <w:color w:val="000000" w:themeColor="text1"/>
+                <w:sz w:val="20"/>
+                <w:szCs w:val="20"/>
+              </w:rPr>
+            </w:pPr>
+            <w:r>
+              <w:rPr>
+                <w:b/>
+                <w:bCs/>
+                <w:color w:val="000000" w:themeColor="text1"/>
+                <w:sz w:val="20"/>
+                <w:szCs w:val="20"/>
+              </w:rPr>
+              <w:t>Identificador</w:t>
+            </w:r>
+            <w:r>
+              <w:rPr>
+                <w:b/>
+                <w:bCs/>
+                <w:color w:val="000000" w:themeColor="text1"/>
+                <w:sz w:val="20"/>
+                <w:szCs w:val="20"/>
+              </w:rPr>
+              <w:t xml:space="preserve"> Proveedores</w:t>
+            </w:r>
+          </w:p>
+        </w:tc>
+        <w:tc>
+          <w:tcPr>
+            <w:tcW w:w="4434" w:type="dxa"/>
+            <w:shd w:val="clear" w:color="auto" w:fill="CAEDFB" w:themeFill="accent4" w:themeFillTint="33"/>
+            <w:vAlign w:val="center"/>
+          </w:tcPr>
+          <w:p>
+            <w:pPr>
+              <w:jc w:val="center"/>
+              <w:rPr>
+                <w:sz w:val="20"/>
+                <w:szCs w:val="20"/>
+              </w:rPr>
+            </w:pPr>
+            <w:r>
+              <w:rPr>
+                <w:sz w:val="20"/>
+                <w:szCs w:val="20"/>
+              </w:rPr>
+              <w:t>Identificador único generado por el sistema</w:t>
+            </w:r>
+          </w:p>
+        </w:tc>
+        <w:tc>
+          <w:tcPr>
+            <w:tcW w:w="3699" w:type="dxa"/>
+            <w:shd w:val="clear" w:color="auto" w:fill="FFABAB"/>
+            <w:vAlign w:val="center"/>
+          </w:tcPr>
+          <w:p>
+            <w:pPr>
+              <w:jc w:val="center"/>
+              <w:rPr>
+                <w:b/>
+                <w:bCs/>
+                <w:sz w:val="20"/>
+                <w:szCs w:val="20"/>
+              </w:rPr>
+            </w:pPr>
+            <w:r>
+              <w:rPr>
+                <w:b/>
+                <w:bCs/>
+                <w:sz w:val="20"/>
+                <w:szCs w:val="20"/>
+              </w:rPr>
+              <w:t xml:space="preserve">Obligatorio </w:t>
+            </w:r>
+          </w:p>
+        </w:tc>
+      </w:tr>
+      <w:tr>
+        <w:trPr>
+          <w:gridAfter w:val="1"/>
+          <w:wAfter w:w="17" w:type="dxa"/>
+          <w:trHeight w:val="567"/>
+        </w:trPr>
+        <w:tc>
+          <w:tcPr>
+            <w:tcW w:w="2614" w:type="dxa"/>
+            <w:shd w:val="clear" w:color="auto" w:fill="F2CEED" w:themeFill="accent5" w:themeFillTint="33"/>
+            <w:vAlign w:val="center"/>
+          </w:tcPr>
+          <w:p>
+            <w:pPr>
+              <w:jc w:val="center"/>
+              <w:rPr>
+                <w:b/>
+                <w:bCs/>
+                <w:color w:val="000000" w:themeColor="text1"/>
+                <w:sz w:val="20"/>
+                <w:szCs w:val="20"/>
+              </w:rPr>
+            </w:pPr>
+            <w:r>
+              <w:rPr>
+                <w:b/>
+                <w:bCs/>
+                <w:color w:val="000000" w:themeColor="text1"/>
+                <w:sz w:val="20"/>
+                <w:szCs w:val="20"/>
+              </w:rPr>
+              <w:t>Nombre Proveedor</w:t>
+            </w:r>
+          </w:p>
+        </w:tc>
+        <w:tc>
+          <w:tcPr>
+            <w:tcW w:w="4434" w:type="dxa"/>
+            <w:shd w:val="clear" w:color="auto" w:fill="CAEDFB" w:themeFill="accent4" w:themeFillTint="33"/>
+            <w:vAlign w:val="center"/>
+          </w:tcPr>
+          <w:p>
+            <w:pPr>
+              <w:jc w:val="center"/>
+              <w:rPr>
+                <w:sz w:val="20"/>
+                <w:szCs w:val="20"/>
+              </w:rPr>
+            </w:pPr>
+            <w:r>
+              <w:rPr>
+                <w:sz w:val="20"/>
+                <w:szCs w:val="20"/>
+              </w:rPr>
+              <w:t>Indica el nombre de</w:t>
+            </w:r>
+            <w:r>
+              <w:rPr>
+                <w:sz w:val="20"/>
+                <w:szCs w:val="20"/>
+              </w:rPr>
+              <w:t xml:space="preserve"> la persona del proveedor</w:t>
+            </w:r>
+            <w:r>
+              <w:rPr>
+                <w:sz w:val="20"/>
+                <w:szCs w:val="20"/>
+              </w:rPr>
+              <w:t xml:space="preserve">. </w:t>
+            </w:r>
+          </w:p>
+        </w:tc>
+        <w:tc>
+          <w:tcPr>
+            <w:tcW w:w="3699" w:type="dxa"/>
+            <w:shd w:val="clear" w:color="auto" w:fill="FFABAB"/>
+            <w:vAlign w:val="center"/>
+          </w:tcPr>
+          <w:p>
+            <w:pPr>
+              <w:jc w:val="center"/>
+              <w:rPr>
+                <w:b/>
+                <w:bCs/>
+                <w:sz w:val="20"/>
+                <w:szCs w:val="20"/>
+              </w:rPr>
+            </w:pPr>
+            <w:r>
+              <w:rPr>
+                <w:b/>
+                <w:bCs/>
+                <w:sz w:val="20"/>
+                <w:szCs w:val="20"/>
+              </w:rPr>
+              <w:t>Obligatorio</w:t>
+            </w:r>
+          </w:p>
+        </w:tc>
+      </w:tr>
+      <w:tr>
+        <w:trPr>
+          <w:gridAfter w:val="1"/>
+          <w:wAfter w:w="17" w:type="dxa"/>
+          <w:trHeight w:val="567"/>
+        </w:trPr>
+        <w:tc>
+          <w:tcPr>
+            <w:tcW w:w="2614" w:type="dxa"/>
+            <w:shd w:val="clear" w:color="auto" w:fill="F2CEED" w:themeFill="accent5" w:themeFillTint="33"/>
+            <w:vAlign w:val="center"/>
+          </w:tcPr>
+          <w:p>
+            <w:pPr>
+              <w:jc w:val="center"/>
+              <w:rPr>
+                <w:b/>
+                <w:bCs/>
+                <w:color w:val="000000" w:themeColor="text1"/>
+                <w:sz w:val="20"/>
+                <w:szCs w:val="20"/>
+              </w:rPr>
+            </w:pPr>
+            <w:r>
+              <w:rPr>
+                <w:b/>
+                <w:bCs/>
+                <w:color w:val="000000" w:themeColor="text1"/>
+                <w:sz w:val="20"/>
+                <w:szCs w:val="20"/>
+              </w:rPr>
+              <w:t>Teléfono Proveedor</w:t>
+            </w:r>
+          </w:p>
+        </w:tc>
+        <w:tc>
+          <w:tcPr>
+            <w:tcW w:w="4434" w:type="dxa"/>
+            <w:shd w:val="clear" w:color="auto" w:fill="CAEDFB" w:themeFill="accent4" w:themeFillTint="33"/>
+            <w:vAlign w:val="center"/>
+          </w:tcPr>
+          <w:p>
+            <w:pPr>
+              <w:jc w:val="center"/>
+              <w:rPr>
+                <w:sz w:val="20"/>
+                <w:szCs w:val="20"/>
+              </w:rPr>
+            </w:pPr>
+            <w:r>
+              <w:rPr>
+                <w:sz w:val="20"/>
+                <w:szCs w:val="20"/>
+              </w:rPr>
+              <w:t>Indica el teléfono del proveedor</w:t>
+            </w:r>
+          </w:p>
+        </w:tc>
+        <w:tc>
+          <w:tcPr>
+            <w:tcW w:w="3699" w:type="dxa"/>
+            <w:shd w:val="clear" w:color="auto" w:fill="FFABAB"/>
+            <w:vAlign w:val="center"/>
+          </w:tcPr>
+          <w:p>
+            <w:pPr>
+              <w:jc w:val="center"/>
+              <w:rPr>
+                <w:b/>
+                <w:bCs/>
+                <w:sz w:val="20"/>
+                <w:szCs w:val="20"/>
+              </w:rPr>
+            </w:pPr>
+            <w:r>
+              <w:rPr>
+                <w:b/>
+                <w:bCs/>
+                <w:sz w:val="20"/>
+                <w:szCs w:val="20"/>
+              </w:rPr>
+              <w:t>Obligatorio</w:t>
+            </w:r>
+          </w:p>
+        </w:tc>
+      </w:tr>
+      <w:tr>
+        <w:trPr>
+          <w:gridAfter w:val="1"/>
+          <w:wAfter w:w="17" w:type="dxa"/>
+          <w:trHeight w:val="567"/>
+        </w:trPr>
+        <w:tc>
+          <w:tcPr>
+            <w:tcW w:w="2614" w:type="dxa"/>
+            <w:shd w:val="clear" w:color="auto" w:fill="F2CEED" w:themeFill="accent5" w:themeFillTint="33"/>
+            <w:vAlign w:val="center"/>
+          </w:tcPr>
+          <w:p>
+            <w:pPr>
+              <w:jc w:val="center"/>
+              <w:rPr>
+                <w:b/>
+                <w:bCs/>
+                <w:color w:val="000000" w:themeColor="text1"/>
+                <w:sz w:val="20"/>
+                <w:szCs w:val="20"/>
+              </w:rPr>
+            </w:pPr>
+            <w:r>
+              <w:rPr>
+                <w:b/>
+                <w:bCs/>
+                <w:color w:val="000000" w:themeColor="text1"/>
+                <w:sz w:val="20"/>
+                <w:szCs w:val="20"/>
+              </w:rPr>
+              <w:t>Empresa del Proveedor</w:t>
+            </w:r>
+          </w:p>
+        </w:tc>
+        <w:tc>
+          <w:tcPr>
+            <w:tcW w:w="4434" w:type="dxa"/>
+            <w:shd w:val="clear" w:color="auto" w:fill="CAEDFB" w:themeFill="accent4" w:themeFillTint="33"/>
+            <w:vAlign w:val="center"/>
+          </w:tcPr>
+          <w:p>
+            <w:pPr>
+              <w:jc w:val="center"/>
+              <w:rPr>
+                <w:sz w:val="20"/>
+                <w:szCs w:val="20"/>
+              </w:rPr>
+            </w:pPr>
+            <w:r>
+              <w:rPr>
+                <w:sz w:val="20"/>
+                <w:szCs w:val="20"/>
+              </w:rPr>
+              <w:t>Indica la empresa a la cual pertenece el proveedor</w:t>
+            </w:r>
+          </w:p>
+        </w:tc>
+        <w:tc>
+          <w:tcPr>
+            <w:tcW w:w="3699" w:type="dxa"/>
+            <w:shd w:val="clear" w:color="auto" w:fill="FFABAB"/>
+            <w:vAlign w:val="center"/>
+          </w:tcPr>
+          <w:p>
+            <w:pPr>
+              <w:jc w:val="center"/>
+              <w:rPr>
+                <w:b/>
+                <w:bCs/>
+                <w:sz w:val="20"/>
+                <w:szCs w:val="20"/>
+              </w:rPr>
+            </w:pPr>
+            <w:r>
+              <w:rPr>
+                <w:b/>
+                <w:bCs/>
+                <w:sz w:val="20"/>
+                <w:szCs w:val="20"/>
+              </w:rPr>
+              <w:t>Obligatorio</w:t>
+            </w:r>
+          </w:p>
+        </w:tc>
+      </w:tr>
+      <w:tr>
+        <w:trPr>
+          <w:gridAfter w:val="1"/>
+          <w:wAfter w:w="17" w:type="dxa"/>
+          <w:trHeight w:val="567"/>
+        </w:trPr>
+        <w:tc>
+          <w:tcPr>
+            <w:tcW w:w="2614" w:type="dxa"/>
+            <w:shd w:val="clear" w:color="auto" w:fill="F2CEED" w:themeFill="accent5" w:themeFillTint="33"/>
+            <w:vAlign w:val="center"/>
+          </w:tcPr>
+          <w:p>
+            <w:pPr>
+              <w:jc w:val="center"/>
+              <w:rPr>
+                <w:b/>
+                <w:bCs/>
+                <w:color w:val="000000" w:themeColor="text1"/>
+                <w:sz w:val="20"/>
+                <w:szCs w:val="20"/>
+              </w:rPr>
+            </w:pPr>
+            <w:r>
+              <w:rPr>
+                <w:b/>
+                <w:bCs/>
+                <w:color w:val="000000" w:themeColor="text1"/>
+                <w:sz w:val="20"/>
+                <w:szCs w:val="20"/>
+              </w:rPr>
+              <w:t>Fecha de Creación</w:t>
+            </w:r>
+            <w:r>
+              <w:rPr>
+                <w:b/>
+                <w:bCs/>
+                <w:color w:val="000000" w:themeColor="text1"/>
+                <w:sz w:val="20"/>
+                <w:szCs w:val="20"/>
+              </w:rPr>
+              <w:t xml:space="preserve"> del Proveedor</w:t>
+            </w:r>
+          </w:p>
+        </w:tc>
+        <w:tc>
+          <w:tcPr>
+            <w:tcW w:w="4434" w:type="dxa"/>
+            <w:shd w:val="clear" w:color="auto" w:fill="CAEDFB" w:themeFill="accent4" w:themeFillTint="33"/>
+            <w:vAlign w:val="center"/>
+          </w:tcPr>
+          <w:p>
+            <w:pPr>
+              <w:jc w:val="center"/>
+              <w:rPr>
+                <w:sz w:val="20"/>
+                <w:szCs w:val="20"/>
+              </w:rPr>
+            </w:pPr>
+            <w:r>
+              <w:rPr>
+                <w:sz w:val="20"/>
+                <w:szCs w:val="20"/>
+              </w:rPr>
+              <w:t xml:space="preserve">Fecha en que se creó </w:t>
+            </w:r>
+            <w:r>
+              <w:rPr>
+                <w:sz w:val="20"/>
+                <w:szCs w:val="20"/>
+              </w:rPr>
+              <w:t>el proveedor</w:t>
+            </w:r>
+            <w:r>
+              <w:rPr>
+                <w:sz w:val="20"/>
+                <w:szCs w:val="20"/>
+              </w:rPr>
+              <w:t xml:space="preserve">. </w:t>
+            </w:r>
+          </w:p>
+        </w:tc>
+        <w:tc>
+          <w:tcPr>
+            <w:tcW w:w="3699" w:type="dxa"/>
+            <w:shd w:val="clear" w:color="auto" w:fill="FFABAB"/>
+            <w:vAlign w:val="center"/>
+          </w:tcPr>
+          <w:p>
+            <w:pPr>
+              <w:jc w:val="center"/>
+              <w:rPr>
+                <w:b/>
+                <w:bCs/>
+                <w:sz w:val="20"/>
+                <w:szCs w:val="20"/>
+              </w:rPr>
+            </w:pPr>
+            <w:r>
+              <w:rPr>
+                <w:b/>
+                <w:bCs/>
+                <w:sz w:val="20"/>
+                <w:szCs w:val="20"/>
+              </w:rPr>
+              <w:t>Obligatorio</w:t>
+            </w:r>
+          </w:p>
+        </w:tc>
+      </w:tr>
+      <w:tr>
+        <w:trPr>
+          <w:gridAfter w:val="1"/>
+          <w:wAfter w:w="17" w:type="dxa"/>
+          <w:trHeight w:val="567"/>
+        </w:trPr>
+        <w:tc>
+          <w:tcPr>
+            <w:tcW w:w="2614" w:type="dxa"/>
+            <w:shd w:val="clear" w:color="auto" w:fill="F2CEED" w:themeFill="accent5" w:themeFillTint="33"/>
+            <w:vAlign w:val="center"/>
+          </w:tcPr>
+          <w:p>
+            <w:pPr>
+              <w:jc w:val="center"/>
+              <w:rPr>
+                <w:b/>
+                <w:bCs/>
+                <w:color w:val="000000" w:themeColor="text1"/>
+                <w:sz w:val="20"/>
+                <w:szCs w:val="20"/>
+              </w:rPr>
+            </w:pPr>
+            <w:r>
+              <w:rPr>
+                <w:b/>
+                <w:bCs/>
+                <w:color w:val="000000" w:themeColor="text1"/>
+                <w:sz w:val="20"/>
+                <w:szCs w:val="20"/>
+              </w:rPr>
+              <w:t>Fecha de Modificación</w:t>
+            </w:r>
+            <w:r>
+              <w:rPr>
+                <w:b/>
+                <w:bCs/>
+                <w:color w:val="000000" w:themeColor="text1"/>
+                <w:sz w:val="20"/>
+                <w:szCs w:val="20"/>
+              </w:rPr>
+              <w:t xml:space="preserve"> del Proveedor</w:t>
+            </w:r>
+          </w:p>
+        </w:tc>
+        <w:tc>
+          <w:tcPr>
+            <w:tcW w:w="4434" w:type="dxa"/>
+            <w:shd w:val="clear" w:color="auto" w:fill="CAEDFB" w:themeFill="accent4" w:themeFillTint="33"/>
+            <w:vAlign w:val="center"/>
+          </w:tcPr>
+          <w:p>
+            <w:pPr>
+              <w:jc w:val="center"/>
+              <w:rPr>
+                <w:sz w:val="20"/>
+                <w:szCs w:val="20"/>
+              </w:rPr>
+            </w:pPr>
+            <w:r>
+              <w:rPr>
+                <w:sz w:val="20"/>
+                <w:szCs w:val="20"/>
+              </w:rPr>
+              <w:t xml:space="preserve">fecha en que se modificó </w:t>
+            </w:r>
+            <w:r>
+              <w:rPr>
+                <w:sz w:val="20"/>
+                <w:szCs w:val="20"/>
+              </w:rPr>
+              <w:t>el proveedor</w:t>
+            </w:r>
+            <w:r>
+              <w:rPr>
+                <w:sz w:val="20"/>
+                <w:szCs w:val="20"/>
+              </w:rPr>
+              <w:t>.</w:t>
+            </w:r>
+          </w:p>
+        </w:tc>
+        <w:tc>
+          <w:tcPr>
+            <w:tcW w:w="3699" w:type="dxa"/>
+            <w:shd w:val="clear" w:color="auto" w:fill="FFABAB"/>
+            <w:vAlign w:val="center"/>
+          </w:tcPr>
+          <w:p>
+            <w:pPr>
+              <w:jc w:val="center"/>
+              <w:rPr>
+                <w:b/>
+                <w:bCs/>
+                <w:sz w:val="20"/>
+                <w:szCs w:val="20"/>
+              </w:rPr>
+            </w:pPr>
+            <w:r>
+              <w:rPr>
+                <w:b/>
+                <w:bCs/>
+                <w:sz w:val="20"/>
+                <w:szCs w:val="20"/>
+              </w:rPr>
+              <w:t>Obligatorio</w:t>
+            </w:r>
+          </w:p>
+        </w:tc>
+      </w:tr>
+      <w:tr>
+        <w:trPr>
+          <w:gridAfter w:val="1"/>
+          <w:wAfter w:w="17" w:type="dxa"/>
+          <w:trHeight w:val="567"/>
+        </w:trPr>
+        <w:tc>
+          <w:tcPr>
+            <w:tcW w:w="2614" w:type="dxa"/>
+            <w:shd w:val="clear" w:color="auto" w:fill="F2CEED" w:themeFill="accent5" w:themeFillTint="33"/>
+            <w:vAlign w:val="center"/>
+          </w:tcPr>
+          <w:p>
+            <w:pPr>
+              <w:jc w:val="center"/>
+              <w:rPr>
+                <w:b/>
+                <w:bCs/>
+                <w:color w:val="000000" w:themeColor="text1"/>
+                <w:sz w:val="20"/>
+                <w:szCs w:val="20"/>
+              </w:rPr>
+            </w:pPr>
+            <w:r>
+              <w:rPr>
+                <w:b/>
+                <w:bCs/>
+                <w:color w:val="000000" w:themeColor="text1"/>
+                <w:sz w:val="20"/>
+                <w:szCs w:val="20"/>
+              </w:rPr>
+              <w:t>Descripción Proveedor</w:t>
+            </w:r>
+          </w:p>
+        </w:tc>
+        <w:tc>
+          <w:tcPr>
+            <w:tcW w:w="4434" w:type="dxa"/>
+            <w:shd w:val="clear" w:color="auto" w:fill="CAEDFB" w:themeFill="accent4" w:themeFillTint="33"/>
+            <w:vAlign w:val="center"/>
+          </w:tcPr>
+          <w:p>
+            <w:pPr>
+              <w:jc w:val="center"/>
+              <w:rPr>
+                <w:sz w:val="20"/>
+                <w:szCs w:val="20"/>
+              </w:rPr>
+            </w:pPr>
+            <w:r>
+              <w:rPr>
+                <w:sz w:val="20"/>
+                <w:szCs w:val="20"/>
+              </w:rPr>
+              <w:t>Indica una descripción de lo que surte el proveedor</w:t>
+            </w:r>
+          </w:p>
+        </w:tc>
+        <w:tc>
+          <w:tcPr>
+            <w:tcW w:w="3699" w:type="dxa"/>
+            <w:shd w:val="clear" w:color="auto" w:fill="FFABAB"/>
+            <w:vAlign w:val="center"/>
+          </w:tcPr>
+          <w:p>
+            <w:pPr>
+              <w:jc w:val="center"/>
+              <w:rPr>
+                <w:b/>
+                <w:bCs/>
+                <w:sz w:val="20"/>
+                <w:szCs w:val="20"/>
+              </w:rPr>
+            </w:pPr>
+            <w:r>
+              <w:rPr>
+                <w:b/>
+                <w:bCs/>
+                <w:sz w:val="20"/>
+                <w:szCs w:val="20"/>
+              </w:rPr>
+              <w:t>Obligatorio</w:t>
+            </w:r>
+          </w:p>
+        </w:tc>
+      </w:tr>
+    </w:tbl>
+    <w:p/>
+    <w:p/>
+    <w:p/>
+    <w:p/>
     <w:p/>
     <w:p>
       <w:r>
@@ -4070,6 +5560,7 @@
   <w:style w:type="character" w:default="1" w:styleId="Fuentedeprrafopredeter">
     <w:name w:val="Default Paragraph Font"/>
     <w:uiPriority w:val="1"/>
+    <w:semiHidden/>
     <w:unhideWhenUsed/>
   </w:style>
   <w:style w:type="table" w:default="1" w:styleId="Tablanormal">

</xml_diff>